<commit_message>
nieuwe versie examen document/verslag
</commit_message>
<xml_diff>
--- a/Examen-Document-JulianBakker.docx
+++ b/Examen-Document-JulianBakker.docx
@@ -1085,7 +1085,7 @@
               </mc:Choice>
               <mc:Fallback>
                 <w:pict>
-                  <v:group w14:anchorId="1524FF7C" id="Groep 114" o:spid="_x0000_s1026" style="position:absolute;margin-left:0;margin-top:0;width:18pt;height:10in;z-index:251659264;mso-width-percent:29;mso-height-percent:909;mso-left-percent:45;mso-position-horizontal-relative:page;mso-position-vertical:center;mso-position-vertical-relative:page;mso-width-percent:29;mso-height-percent:909;mso-left-percent:45" coordsize="2286,91440" o:gfxdata="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">
+                  <v:group w14:anchorId="683DAF27" id="Groep 114" o:spid="_x0000_s1026" style="position:absolute;margin-left:0;margin-top:0;width:18pt;height:10in;z-index:251659264;mso-width-percent:29;mso-height-percent:909;mso-left-percent:45;mso-position-horizontal-relative:page;mso-position-vertical:center;mso-position-vertical-relative:page;mso-width-percent:29;mso-height-percent:909;mso-left-percent:45" coordsize="2286,91440" o:gfxdata="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">
                     <v:rect id="Rechthoek 115" o:spid="_x0000_s1027" style="position:absolute;width:2286;height:87820;visibility:visible;mso-wrap-style:square;v-text-anchor:middle" o:gfxdata="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" fillcolor="#ed7d31 [3205]" stroked="f" strokeweight="1pt"/>
                     <v:rect id="Rechthoek 116" o:spid="_x0000_s1028" style="position:absolute;top:89154;width:2286;height:2286;visibility:visible;mso-wrap-style:square;v-text-anchor:middle" o:gfxdata="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" fillcolor="#4472c4 [3204]" stroked="f" strokeweight="1pt">
                       <o:lock v:ext="edit" aspectratio="t"/>
@@ -1122,8 +1122,6 @@
       <w:r>
         <w:t>Alle benodigde documentatie stukken om mijn examen te behalen zijn in dit document uitgewerkt.</w:t>
       </w:r>
-      <w:bookmarkStart w:id="1" w:name="_GoBack"/>
-      <w:bookmarkEnd w:id="1"/>
       <w:r>
         <w:br w:type="page"/>
       </w:r>
@@ -1942,14 +1940,14 @@
       <w:pPr>
         <w:pStyle w:val="Kop1"/>
       </w:pPr>
-      <w:bookmarkStart w:id="2" w:name="_Toc40080397"/>
-      <w:bookmarkStart w:id="3" w:name="_Toc40080680"/>
+      <w:bookmarkStart w:id="1" w:name="_Toc40080397"/>
+      <w:bookmarkStart w:id="2" w:name="_Toc40080680"/>
       <w:r>
         <w:lastRenderedPageBreak/>
         <w:t>Incidenten</w:t>
       </w:r>
+      <w:bookmarkEnd w:id="1"/>
       <w:bookmarkEnd w:id="2"/>
-      <w:bookmarkEnd w:id="3"/>
     </w:p>
     <w:tbl>
       <w:tblPr>
@@ -2424,14 +2422,14 @@
       <w:pPr>
         <w:pStyle w:val="Kop1"/>
       </w:pPr>
-      <w:bookmarkStart w:id="4" w:name="_Toc40080398"/>
-      <w:bookmarkStart w:id="5" w:name="_Toc40080681"/>
+      <w:bookmarkStart w:id="3" w:name="_Toc40080398"/>
+      <w:bookmarkStart w:id="4" w:name="_Toc40080681"/>
       <w:r>
         <w:lastRenderedPageBreak/>
         <w:t>Aanpassingen</w:t>
       </w:r>
+      <w:bookmarkEnd w:id="3"/>
       <w:bookmarkEnd w:id="4"/>
-      <w:bookmarkEnd w:id="5"/>
       <w:r>
         <w:t xml:space="preserve"> </w:t>
       </w:r>
@@ -2805,14 +2803,14 @@
       <w:pPr>
         <w:pStyle w:val="Kop1"/>
       </w:pPr>
-      <w:bookmarkStart w:id="6" w:name="_Toc40080399"/>
-      <w:bookmarkStart w:id="7" w:name="_Toc40080682"/>
+      <w:bookmarkStart w:id="5" w:name="_Toc40080399"/>
+      <w:bookmarkStart w:id="6" w:name="_Toc40080682"/>
       <w:r>
         <w:lastRenderedPageBreak/>
         <w:t>Gegevens beheren/Controleren/Versiebeheer</w:t>
       </w:r>
+      <w:bookmarkEnd w:id="5"/>
       <w:bookmarkEnd w:id="6"/>
-      <w:bookmarkEnd w:id="7"/>
     </w:p>
     <w:tbl>
       <w:tblPr>
@@ -3218,14 +3216,14 @@
       <w:pPr>
         <w:pStyle w:val="Kop1"/>
       </w:pPr>
-      <w:bookmarkStart w:id="8" w:name="_Toc40080400"/>
-      <w:bookmarkStart w:id="9" w:name="_Toc40080683"/>
+      <w:bookmarkStart w:id="7" w:name="_Toc40080400"/>
+      <w:bookmarkStart w:id="8" w:name="_Toc40080683"/>
       <w:r>
         <w:lastRenderedPageBreak/>
         <w:t>Logboek</w:t>
       </w:r>
+      <w:bookmarkEnd w:id="7"/>
       <w:bookmarkEnd w:id="8"/>
-      <w:bookmarkEnd w:id="9"/>
     </w:p>
     <w:tbl>
       <w:tblPr>
@@ -3832,6 +3830,12 @@
               </w:rPr>
               <w:t>09:00</w:t>
             </w:r>
+            <w:r>
+              <w:rPr>
+                <w:sz w:val="28"/>
+              </w:rPr>
+              <w:t>-09:30</w:t>
+            </w:r>
           </w:p>
         </w:tc>
         <w:tc>
@@ -3845,6 +3849,12 @@
                 <w:sz w:val="28"/>
               </w:rPr>
             </w:pPr>
+            <w:r>
+              <w:rPr>
+                <w:sz w:val="28"/>
+              </w:rPr>
+              <w:t>30min</w:t>
+            </w:r>
           </w:p>
         </w:tc>
         <w:tc>
@@ -3858,6 +3868,18 @@
                 <w:sz w:val="28"/>
               </w:rPr>
             </w:pPr>
+            <w:r>
+              <w:rPr>
+                <w:sz w:val="28"/>
+              </w:rPr>
+              <w:t xml:space="preserve">Examen Document verder </w:t>
+            </w:r>
+            <w:r>
+              <w:rPr>
+                <w:sz w:val="28"/>
+              </w:rPr>
+              <w:t>ontwikkeld</w:t>
+            </w:r>
           </w:p>
         </w:tc>
         <w:tc>
@@ -3886,6 +3908,12 @@
                 <w:sz w:val="28"/>
               </w:rPr>
             </w:pPr>
+            <w:r>
+              <w:rPr>
+                <w:sz w:val="28"/>
+              </w:rPr>
+              <w:t>11-05-20</w:t>
+            </w:r>
           </w:p>
         </w:tc>
         <w:tc>
@@ -3899,6 +3927,12 @@
                 <w:sz w:val="28"/>
               </w:rPr>
             </w:pPr>
+            <w:r>
+              <w:rPr>
+                <w:sz w:val="28"/>
+              </w:rPr>
+              <w:t>09:30-10:00</w:t>
+            </w:r>
           </w:p>
         </w:tc>
         <w:tc>
@@ -3912,6 +3946,12 @@
                 <w:sz w:val="28"/>
               </w:rPr>
             </w:pPr>
+            <w:r>
+              <w:rPr>
+                <w:sz w:val="28"/>
+              </w:rPr>
+              <w:t>30min</w:t>
+            </w:r>
           </w:p>
         </w:tc>
         <w:tc>
@@ -3925,6 +3965,34 @@
                 <w:sz w:val="28"/>
               </w:rPr>
             </w:pPr>
+            <w:proofErr w:type="spellStart"/>
+            <w:r>
+              <w:rPr>
+                <w:sz w:val="28"/>
+              </w:rPr>
+              <w:t>Standup</w:t>
+            </w:r>
+            <w:proofErr w:type="spellEnd"/>
+            <w:r>
+              <w:rPr>
+                <w:sz w:val="28"/>
+              </w:rPr>
+              <w:t xml:space="preserve"> met </w:t>
+            </w:r>
+            <w:proofErr w:type="spellStart"/>
+            <w:r>
+              <w:rPr>
+                <w:sz w:val="28"/>
+              </w:rPr>
+              <w:t>Datascience</w:t>
+            </w:r>
+            <w:proofErr w:type="spellEnd"/>
+            <w:r>
+              <w:rPr>
+                <w:sz w:val="28"/>
+              </w:rPr>
+              <w:t xml:space="preserve"> team</w:t>
+            </w:r>
           </w:p>
         </w:tc>
         <w:tc>
@@ -3938,6 +4006,20 @@
                 <w:sz w:val="28"/>
               </w:rPr>
             </w:pPr>
+            <w:r>
+              <w:rPr>
+                <w:sz w:val="28"/>
+              </w:rPr>
+              <w:t>Via M</w:t>
+            </w:r>
+            <w:bookmarkStart w:id="9" w:name="_GoBack"/>
+            <w:bookmarkEnd w:id="9"/>
+            <w:r>
+              <w:rPr>
+                <w:sz w:val="28"/>
+              </w:rPr>
+              <w:t>icrosoft teams</w:t>
+            </w:r>
           </w:p>
         </w:tc>
       </w:tr>
@@ -5795,7 +5877,7 @@
 </file>
 
 <file path=customXml/itemProps2.xml><?xml version="1.0" encoding="utf-8"?>
-<ds:datastoreItem xmlns:ds="http://schemas.openxmlformats.org/officeDocument/2006/customXml" ds:itemID="{FD8E8634-62EA-D14A-9713-C10AF2D61D56}">
+<ds:datastoreItem xmlns:ds="http://schemas.openxmlformats.org/officeDocument/2006/customXml" ds:itemID="{316BADE3-83C7-1542-B299-362A0F3C901B}">
   <ds:schemaRefs>
     <ds:schemaRef ds:uri="http://schemas.openxmlformats.org/officeDocument/2006/bibliography"/>
   </ds:schemaRefs>

</xml_diff>

<commit_message>
logboek + aanpassingen in examen verslag/document
</commit_message>
<xml_diff>
--- a/Examen-Document-JulianBakker.docx
+++ b/Examen-Document-JulianBakker.docx
@@ -1085,7 +1085,7 @@
               </mc:Choice>
               <mc:Fallback>
                 <w:pict>
-                  <v:group w14:anchorId="683DAF27" id="Groep 114" o:spid="_x0000_s1026" style="position:absolute;margin-left:0;margin-top:0;width:18pt;height:10in;z-index:251659264;mso-width-percent:29;mso-height-percent:909;mso-left-percent:45;mso-position-horizontal-relative:page;mso-position-vertical:center;mso-position-vertical-relative:page;mso-width-percent:29;mso-height-percent:909;mso-left-percent:45" coordsize="2286,91440" o:gfxdata="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">
+                  <v:group w14:anchorId="76BCF4B4" id="Groep 114" o:spid="_x0000_s1026" style="position:absolute;margin-left:0;margin-top:0;width:18pt;height:10in;z-index:251659264;mso-width-percent:29;mso-height-percent:909;mso-left-percent:45;mso-position-horizontal-relative:page;mso-position-vertical:center;mso-position-vertical-relative:page;mso-width-percent:29;mso-height-percent:909;mso-left-percent:45" coordsize="2286,91440" o:gfxdata="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">
                     <v:rect id="Rechthoek 115" o:spid="_x0000_s1027" style="position:absolute;width:2286;height:87820;visibility:visible;mso-wrap-style:square;v-text-anchor:middle" o:gfxdata="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" fillcolor="#ed7d31 [3205]" stroked="f" strokeweight="1pt"/>
                     <v:rect id="Rechthoek 116" o:spid="_x0000_s1028" style="position:absolute;top:89154;width:2286;height:2286;visibility:visible;mso-wrap-style:square;v-text-anchor:middle" o:gfxdata="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" fillcolor="#4472c4 [3204]" stroked="f" strokeweight="1pt">
                       <o:lock v:ext="edit" aspectratio="t"/>
@@ -1106,7 +1106,7 @@
       <w:pPr>
         <w:pStyle w:val="Kop1"/>
       </w:pPr>
-      <w:bookmarkStart w:id="0" w:name="_Toc40080679"/>
+      <w:bookmarkStart w:id="0" w:name="_Toc40087123"/>
       <w:r>
         <w:lastRenderedPageBreak/>
         <w:t>Inleiding</w:t>
@@ -1152,6 +1152,8 @@
           <w:r>
             <w:t>Inhoudsopgave</w:t>
           </w:r>
+          <w:bookmarkStart w:id="1" w:name="_GoBack"/>
+          <w:bookmarkEnd w:id="1"/>
         </w:p>
         <w:p>
           <w:pPr>
@@ -1186,7 +1188,7 @@
             </w:rPr>
             <w:fldChar w:fldCharType="separate"/>
           </w:r>
-          <w:hyperlink w:anchor="_Toc40080679" w:history="1">
+          <w:hyperlink w:anchor="_Toc40087123" w:history="1">
             <w:r>
               <w:rPr>
                 <w:rStyle w:val="Hyperlink"/>
@@ -1213,7 +1215,7 @@
                 <w:noProof/>
                 <w:webHidden/>
               </w:rPr>
-              <w:instrText xml:space="preserve"> PAGEREF _Toc40080679 \h </w:instrText>
+              <w:instrText xml:space="preserve"> PAGEREF _Toc40087123 \h </w:instrText>
             </w:r>
             <w:r>
               <w:rPr>
@@ -1260,7 +1262,7 @@
               <w:lang w:eastAsia="nl-NL"/>
             </w:rPr>
           </w:pPr>
-          <w:hyperlink w:anchor="_Toc40080680" w:history="1">
+          <w:hyperlink w:anchor="_Toc40087124" w:history="1">
             <w:r>
               <w:rPr>
                 <w:rStyle w:val="Hyperlink"/>
@@ -1287,7 +1289,7 @@
                 <w:noProof/>
                 <w:webHidden/>
               </w:rPr>
-              <w:instrText xml:space="preserve"> PAGEREF _Toc40080680 \h </w:instrText>
+              <w:instrText xml:space="preserve"> PAGEREF _Toc40087124 \h </w:instrText>
             </w:r>
             <w:r>
               <w:rPr>
@@ -1334,7 +1336,7 @@
               <w:lang w:eastAsia="nl-NL"/>
             </w:rPr>
           </w:pPr>
-          <w:hyperlink w:anchor="_Toc40080681" w:history="1">
+          <w:hyperlink w:anchor="_Toc40087125" w:history="1">
             <w:r>
               <w:rPr>
                 <w:rStyle w:val="Hyperlink"/>
@@ -1361,7 +1363,7 @@
                 <w:noProof/>
                 <w:webHidden/>
               </w:rPr>
-              <w:instrText xml:space="preserve"> PAGEREF _Toc40080681 \h </w:instrText>
+              <w:instrText xml:space="preserve"> PAGEREF _Toc40087125 \h </w:instrText>
             </w:r>
             <w:r>
               <w:rPr>
@@ -1408,7 +1410,7 @@
               <w:lang w:eastAsia="nl-NL"/>
             </w:rPr>
           </w:pPr>
-          <w:hyperlink w:anchor="_Toc40080682" w:history="1">
+          <w:hyperlink w:anchor="_Toc40087126" w:history="1">
             <w:r>
               <w:rPr>
                 <w:rStyle w:val="Hyperlink"/>
@@ -1435,7 +1437,7 @@
                 <w:noProof/>
                 <w:webHidden/>
               </w:rPr>
-              <w:instrText xml:space="preserve"> PAGEREF _Toc40080682 \h </w:instrText>
+              <w:instrText xml:space="preserve"> PAGEREF _Toc40087126 \h </w:instrText>
             </w:r>
             <w:r>
               <w:rPr>
@@ -1482,13 +1484,13 @@
               <w:lang w:eastAsia="nl-NL"/>
             </w:rPr>
           </w:pPr>
-          <w:hyperlink w:anchor="_Toc40080683" w:history="1">
+          <w:hyperlink w:anchor="_Toc40087127" w:history="1">
             <w:r>
               <w:rPr>
                 <w:rStyle w:val="Hyperlink"/>
                 <w:noProof/>
               </w:rPr>
-              <w:t>Logboek</w:t>
+              <w:t>Informatie achterhalen</w:t>
             </w:r>
             <w:r>
               <w:rPr>
@@ -1509,7 +1511,7 @@
                 <w:noProof/>
                 <w:webHidden/>
               </w:rPr>
-              <w:instrText xml:space="preserve"> PAGEREF _Toc40080683 \h </w:instrText>
+              <w:instrText xml:space="preserve"> PAGEREF _Toc40087127 \h </w:instrText>
             </w:r>
             <w:r>
               <w:rPr>
@@ -1556,13 +1558,13 @@
               <w:lang w:eastAsia="nl-NL"/>
             </w:rPr>
           </w:pPr>
-          <w:hyperlink w:anchor="_Toc40080684" w:history="1">
+          <w:hyperlink w:anchor="_Toc40087128" w:history="1">
             <w:r>
               <w:rPr>
                 <w:rStyle w:val="Hyperlink"/>
                 <w:noProof/>
               </w:rPr>
-              <w:t>Informatie achterhalen</w:t>
+              <w:t>Aanpassingen die ik wil maken</w:t>
             </w:r>
             <w:r>
               <w:rPr>
@@ -1583,7 +1585,7 @@
                 <w:noProof/>
                 <w:webHidden/>
               </w:rPr>
-              <w:instrText xml:space="preserve"> PAGEREF _Toc40080684 \h </w:instrText>
+              <w:instrText xml:space="preserve"> PAGEREF _Toc40087128 \h </w:instrText>
             </w:r>
             <w:r>
               <w:rPr>
@@ -1603,7 +1605,7 @@
                 <w:noProof/>
                 <w:webHidden/>
               </w:rPr>
-              <w:t>7</w:t>
+              <w:t>6</w:t>
             </w:r>
             <w:r>
               <w:rPr>
@@ -1630,13 +1632,13 @@
               <w:lang w:eastAsia="nl-NL"/>
             </w:rPr>
           </w:pPr>
-          <w:hyperlink w:anchor="_Toc40080685" w:history="1">
+          <w:hyperlink w:anchor="_Toc40087129" w:history="1">
             <w:r>
               <w:rPr>
                 <w:rStyle w:val="Hyperlink"/>
                 <w:noProof/>
               </w:rPr>
-              <w:t>Aanpassingen die ik wil maken</w:t>
+              <w:t>Oplossing aandragen</w:t>
             </w:r>
             <w:r>
               <w:rPr>
@@ -1657,7 +1659,7 @@
                 <w:noProof/>
                 <w:webHidden/>
               </w:rPr>
-              <w:instrText xml:space="preserve"> PAGEREF _Toc40080685 \h </w:instrText>
+              <w:instrText xml:space="preserve"> PAGEREF _Toc40087129 \h </w:instrText>
             </w:r>
             <w:r>
               <w:rPr>
@@ -1704,13 +1706,13 @@
               <w:lang w:eastAsia="nl-NL"/>
             </w:rPr>
           </w:pPr>
-          <w:hyperlink w:anchor="_Toc40080686" w:history="1">
+          <w:hyperlink w:anchor="_Toc40087130" w:history="1">
             <w:r>
               <w:rPr>
                 <w:rStyle w:val="Hyperlink"/>
                 <w:noProof/>
               </w:rPr>
-              <w:t>Oplossing aandragen</w:t>
+              <w:t>Oplossing doorvoeren</w:t>
             </w:r>
             <w:r>
               <w:rPr>
@@ -1731,7 +1733,7 @@
                 <w:noProof/>
                 <w:webHidden/>
               </w:rPr>
-              <w:instrText xml:space="preserve"> PAGEREF _Toc40080686 \h </w:instrText>
+              <w:instrText xml:space="preserve"> PAGEREF _Toc40087130 \h </w:instrText>
             </w:r>
             <w:r>
               <w:rPr>
@@ -1751,7 +1753,7 @@
                 <w:noProof/>
                 <w:webHidden/>
               </w:rPr>
-              <w:t>8</w:t>
+              <w:t>7</w:t>
             </w:r>
             <w:r>
               <w:rPr>
@@ -1778,13 +1780,13 @@
               <w:lang w:eastAsia="nl-NL"/>
             </w:rPr>
           </w:pPr>
-          <w:hyperlink w:anchor="_Toc40080687" w:history="1">
+          <w:hyperlink w:anchor="_Toc40087131" w:history="1">
             <w:r>
               <w:rPr>
                 <w:rStyle w:val="Hyperlink"/>
                 <w:noProof/>
               </w:rPr>
-              <w:t>Oplossing doorvoeren</w:t>
+              <w:t>Terugkoppelen</w:t>
             </w:r>
             <w:r>
               <w:rPr>
@@ -1805,7 +1807,7 @@
                 <w:noProof/>
                 <w:webHidden/>
               </w:rPr>
-              <w:instrText xml:space="preserve"> PAGEREF _Toc40080687 \h </w:instrText>
+              <w:instrText xml:space="preserve"> PAGEREF _Toc40087131 \h </w:instrText>
             </w:r>
             <w:r>
               <w:rPr>
@@ -1825,81 +1827,7 @@
                 <w:noProof/>
                 <w:webHidden/>
               </w:rPr>
-              <w:t>8</w:t>
-            </w:r>
-            <w:r>
-              <w:rPr>
-                <w:noProof/>
-                <w:webHidden/>
-              </w:rPr>
-              <w:fldChar w:fldCharType="end"/>
-            </w:r>
-          </w:hyperlink>
-        </w:p>
-        <w:p>
-          <w:pPr>
-            <w:pStyle w:val="Inhopg1"/>
-            <w:tabs>
-              <w:tab w:val="right" w:leader="dot" w:pos="9056"/>
-            </w:tabs>
-            <w:rPr>
-              <w:rFonts w:eastAsiaTheme="minorEastAsia"/>
-              <w:b w:val="0"/>
-              <w:bCs w:val="0"/>
-              <w:noProof/>
-              <w:sz w:val="24"/>
-              <w:szCs w:val="24"/>
-              <w:lang w:eastAsia="nl-NL"/>
-            </w:rPr>
-          </w:pPr>
-          <w:hyperlink w:anchor="_Toc40080688" w:history="1">
-            <w:r>
-              <w:rPr>
-                <w:rStyle w:val="Hyperlink"/>
-                <w:noProof/>
-              </w:rPr>
-              <w:t>Terugkoppelen</w:t>
-            </w:r>
-            <w:r>
-              <w:rPr>
-                <w:noProof/>
-                <w:webHidden/>
-              </w:rPr>
-              <w:tab/>
-            </w:r>
-            <w:r>
-              <w:rPr>
-                <w:noProof/>
-                <w:webHidden/>
-              </w:rPr>
-              <w:fldChar w:fldCharType="begin"/>
-            </w:r>
-            <w:r>
-              <w:rPr>
-                <w:noProof/>
-                <w:webHidden/>
-              </w:rPr>
-              <w:instrText xml:space="preserve"> PAGEREF _Toc40080688 \h </w:instrText>
-            </w:r>
-            <w:r>
-              <w:rPr>
-                <w:noProof/>
-                <w:webHidden/>
-              </w:rPr>
-            </w:r>
-            <w:r>
-              <w:rPr>
-                <w:noProof/>
-                <w:webHidden/>
-              </w:rPr>
-              <w:fldChar w:fldCharType="separate"/>
-            </w:r>
-            <w:r>
-              <w:rPr>
-                <w:noProof/>
-                <w:webHidden/>
-              </w:rPr>
-              <w:t>8</w:t>
+              <w:t>7</w:t>
             </w:r>
             <w:r>
               <w:rPr>
@@ -1940,14 +1868,14 @@
       <w:pPr>
         <w:pStyle w:val="Kop1"/>
       </w:pPr>
-      <w:bookmarkStart w:id="1" w:name="_Toc40080397"/>
-      <w:bookmarkStart w:id="2" w:name="_Toc40080680"/>
+      <w:bookmarkStart w:id="2" w:name="_Toc40080397"/>
+      <w:bookmarkStart w:id="3" w:name="_Toc40087124"/>
       <w:r>
         <w:lastRenderedPageBreak/>
         <w:t>Incidenten</w:t>
       </w:r>
-      <w:bookmarkEnd w:id="1"/>
       <w:bookmarkEnd w:id="2"/>
+      <w:bookmarkEnd w:id="3"/>
     </w:p>
     <w:tbl>
       <w:tblPr>
@@ -2422,14 +2350,14 @@
       <w:pPr>
         <w:pStyle w:val="Kop1"/>
       </w:pPr>
-      <w:bookmarkStart w:id="3" w:name="_Toc40080398"/>
-      <w:bookmarkStart w:id="4" w:name="_Toc40080681"/>
+      <w:bookmarkStart w:id="4" w:name="_Toc40080398"/>
+      <w:bookmarkStart w:id="5" w:name="_Toc40087125"/>
       <w:r>
         <w:lastRenderedPageBreak/>
         <w:t>Aanpassingen</w:t>
       </w:r>
-      <w:bookmarkEnd w:id="3"/>
       <w:bookmarkEnd w:id="4"/>
+      <w:bookmarkEnd w:id="5"/>
       <w:r>
         <w:t xml:space="preserve"> </w:t>
       </w:r>
@@ -2803,14 +2731,14 @@
       <w:pPr>
         <w:pStyle w:val="Kop1"/>
       </w:pPr>
-      <w:bookmarkStart w:id="5" w:name="_Toc40080399"/>
-      <w:bookmarkStart w:id="6" w:name="_Toc40080682"/>
+      <w:bookmarkStart w:id="6" w:name="_Toc40080399"/>
+      <w:bookmarkStart w:id="7" w:name="_Toc40087126"/>
       <w:r>
         <w:lastRenderedPageBreak/>
         <w:t>Gegevens beheren/Controleren/Versiebeheer</w:t>
       </w:r>
-      <w:bookmarkEnd w:id="5"/>
       <w:bookmarkEnd w:id="6"/>
+      <w:bookmarkEnd w:id="7"/>
     </w:p>
     <w:tbl>
       <w:tblPr>
@@ -3201,1062 +3129,19 @@
     </w:p>
     <w:p>
       <w:pPr>
-        <w:rPr>
-          <w:rFonts w:asciiTheme="majorHAnsi" w:eastAsiaTheme="majorEastAsia" w:hAnsiTheme="majorHAnsi" w:cstheme="majorBidi"/>
-          <w:color w:val="2F5496" w:themeColor="accent1" w:themeShade="BF"/>
-          <w:sz w:val="32"/>
-          <w:szCs w:val="32"/>
-        </w:rPr>
+        <w:pStyle w:val="Kop1"/>
       </w:pPr>
       <w:r>
         <w:br w:type="page"/>
       </w:r>
-    </w:p>
-    <w:p>
-      <w:pPr>
-        <w:pStyle w:val="Kop1"/>
-      </w:pPr>
-      <w:bookmarkStart w:id="7" w:name="_Toc40080400"/>
-      <w:bookmarkStart w:id="8" w:name="_Toc40080683"/>
-      <w:r>
-        <w:lastRenderedPageBreak/>
-        <w:t>Logboek</w:t>
-      </w:r>
-      <w:bookmarkEnd w:id="7"/>
-      <w:bookmarkEnd w:id="8"/>
-    </w:p>
-    <w:tbl>
-      <w:tblPr>
-        <w:tblStyle w:val="Tabelraster"/>
-        <w:tblW w:w="11375" w:type="dxa"/>
-        <w:tblInd w:w="-1032" w:type="dxa"/>
-        <w:tblLook w:val="04A0" w:firstRow="1" w:lastRow="0" w:firstColumn="1" w:lastColumn="0" w:noHBand="0" w:noVBand="1"/>
-      </w:tblPr>
-      <w:tblGrid>
-        <w:gridCol w:w="1277"/>
-        <w:gridCol w:w="1636"/>
-        <w:gridCol w:w="1375"/>
-        <w:gridCol w:w="3179"/>
-        <w:gridCol w:w="3908"/>
-      </w:tblGrid>
-      <w:tr>
-        <w:tc>
-          <w:tcPr>
-            <w:tcW w:w="1277" w:type="dxa"/>
-          </w:tcPr>
-          <w:p>
-            <w:pPr>
-              <w:ind w:left="0"/>
-              <w:rPr>
-                <w:b/>
-                <w:i/>
-                <w:sz w:val="28"/>
-              </w:rPr>
-            </w:pPr>
-            <w:r>
-              <w:rPr>
-                <w:b/>
-                <w:i/>
-                <w:sz w:val="28"/>
-              </w:rPr>
-              <w:t>Datum</w:t>
-            </w:r>
-          </w:p>
-        </w:tc>
-        <w:tc>
-          <w:tcPr>
-            <w:tcW w:w="1636" w:type="dxa"/>
-          </w:tcPr>
-          <w:p>
-            <w:pPr>
-              <w:ind w:left="0"/>
-              <w:rPr>
-                <w:b/>
-                <w:i/>
-                <w:sz w:val="28"/>
-              </w:rPr>
-            </w:pPr>
-            <w:r>
-              <w:rPr>
-                <w:b/>
-                <w:i/>
-                <w:sz w:val="28"/>
-              </w:rPr>
-              <w:t>Begin en eindtijd</w:t>
-            </w:r>
-          </w:p>
-        </w:tc>
-        <w:tc>
-          <w:tcPr>
-            <w:tcW w:w="1375" w:type="dxa"/>
-          </w:tcPr>
-          <w:p>
-            <w:pPr>
-              <w:ind w:left="0"/>
-              <w:rPr>
-                <w:b/>
-                <w:i/>
-                <w:sz w:val="28"/>
-              </w:rPr>
-            </w:pPr>
-            <w:r>
-              <w:rPr>
-                <w:b/>
-                <w:i/>
-                <w:sz w:val="28"/>
-              </w:rPr>
-              <w:t>Gewerkte tijd</w:t>
-            </w:r>
-          </w:p>
-        </w:tc>
-        <w:tc>
-          <w:tcPr>
-            <w:tcW w:w="3179" w:type="dxa"/>
-          </w:tcPr>
-          <w:p>
-            <w:pPr>
-              <w:ind w:left="0"/>
-              <w:rPr>
-                <w:b/>
-                <w:i/>
-                <w:sz w:val="28"/>
-              </w:rPr>
-            </w:pPr>
-            <w:r>
-              <w:rPr>
-                <w:b/>
-                <w:i/>
-                <w:sz w:val="28"/>
-              </w:rPr>
-              <w:t>Werkzaamheden</w:t>
-            </w:r>
-          </w:p>
-        </w:tc>
-        <w:tc>
-          <w:tcPr>
-            <w:tcW w:w="3908" w:type="dxa"/>
-          </w:tcPr>
-          <w:p>
-            <w:pPr>
-              <w:ind w:left="0"/>
-              <w:rPr>
-                <w:b/>
-                <w:i/>
-                <w:sz w:val="28"/>
-              </w:rPr>
-            </w:pPr>
-            <w:r>
-              <w:rPr>
-                <w:b/>
-                <w:i/>
-                <w:sz w:val="28"/>
-              </w:rPr>
-              <w:t>O</w:t>
-            </w:r>
-            <w:r>
-              <w:rPr>
-                <w:b/>
-                <w:i/>
-                <w:sz w:val="28"/>
-              </w:rPr>
-              <w:t>verig</w:t>
-            </w:r>
-          </w:p>
-        </w:tc>
-      </w:tr>
-      <w:tr>
-        <w:tc>
-          <w:tcPr>
-            <w:tcW w:w="1277" w:type="dxa"/>
-          </w:tcPr>
-          <w:p>
-            <w:pPr>
-              <w:ind w:left="0"/>
-              <w:rPr>
-                <w:sz w:val="28"/>
-              </w:rPr>
-            </w:pPr>
-            <w:r>
-              <w:rPr>
-                <w:sz w:val="28"/>
-              </w:rPr>
-              <w:t>11-05-20</w:t>
-            </w:r>
-          </w:p>
-        </w:tc>
-        <w:tc>
-          <w:tcPr>
-            <w:tcW w:w="1636" w:type="dxa"/>
-          </w:tcPr>
-          <w:p>
-            <w:pPr>
-              <w:ind w:left="0"/>
-              <w:rPr>
-                <w:sz w:val="28"/>
-              </w:rPr>
-            </w:pPr>
-            <w:r>
-              <w:rPr>
-                <w:sz w:val="28"/>
-              </w:rPr>
-              <w:t>08:00-08:30</w:t>
-            </w:r>
-          </w:p>
-        </w:tc>
-        <w:tc>
-          <w:tcPr>
-            <w:tcW w:w="1375" w:type="dxa"/>
-          </w:tcPr>
-          <w:p>
-            <w:pPr>
-              <w:ind w:left="0"/>
-              <w:rPr>
-                <w:sz w:val="28"/>
-              </w:rPr>
-            </w:pPr>
-            <w:r>
-              <w:rPr>
-                <w:sz w:val="28"/>
-              </w:rPr>
-              <w:t>30min</w:t>
-            </w:r>
-          </w:p>
-        </w:tc>
-        <w:tc>
-          <w:tcPr>
-            <w:tcW w:w="3179" w:type="dxa"/>
-          </w:tcPr>
-          <w:p>
-            <w:pPr>
-              <w:ind w:left="0"/>
-              <w:rPr>
-                <w:sz w:val="28"/>
-              </w:rPr>
-            </w:pPr>
-            <w:r>
-              <w:rPr>
-                <w:sz w:val="28"/>
-              </w:rPr>
-              <w:t>Document examen bijhouden maken</w:t>
-            </w:r>
-          </w:p>
-        </w:tc>
-        <w:tc>
-          <w:tcPr>
-            <w:tcW w:w="3908" w:type="dxa"/>
-          </w:tcPr>
-          <w:p>
-            <w:pPr>
-              <w:ind w:left="0"/>
-              <w:rPr>
-                <w:sz w:val="28"/>
-              </w:rPr>
-            </w:pPr>
-          </w:p>
-        </w:tc>
-      </w:tr>
-      <w:tr>
-        <w:tc>
-          <w:tcPr>
-            <w:tcW w:w="1277" w:type="dxa"/>
-          </w:tcPr>
-          <w:p>
-            <w:pPr>
-              <w:ind w:left="0"/>
-              <w:rPr>
-                <w:sz w:val="28"/>
-              </w:rPr>
-            </w:pPr>
-            <w:r>
-              <w:rPr>
-                <w:sz w:val="28"/>
-              </w:rPr>
-              <w:t>11-05-20</w:t>
-            </w:r>
-          </w:p>
-        </w:tc>
-        <w:tc>
-          <w:tcPr>
-            <w:tcW w:w="1636" w:type="dxa"/>
-          </w:tcPr>
-          <w:p>
-            <w:pPr>
-              <w:ind w:left="0"/>
-              <w:rPr>
-                <w:sz w:val="28"/>
-              </w:rPr>
-            </w:pPr>
-            <w:r>
-              <w:rPr>
-                <w:sz w:val="28"/>
-              </w:rPr>
-              <w:t>08:30-08:35</w:t>
-            </w:r>
-          </w:p>
-        </w:tc>
-        <w:tc>
-          <w:tcPr>
-            <w:tcW w:w="1375" w:type="dxa"/>
-          </w:tcPr>
-          <w:p>
-            <w:pPr>
-              <w:ind w:left="0"/>
-              <w:rPr>
-                <w:sz w:val="28"/>
-              </w:rPr>
-            </w:pPr>
-            <w:r>
-              <w:rPr>
-                <w:sz w:val="28"/>
-              </w:rPr>
-              <w:t>5min</w:t>
-            </w:r>
-          </w:p>
-        </w:tc>
-        <w:tc>
-          <w:tcPr>
-            <w:tcW w:w="3179" w:type="dxa"/>
-          </w:tcPr>
-          <w:p>
-            <w:pPr>
-              <w:ind w:left="0"/>
-              <w:rPr>
-                <w:sz w:val="28"/>
-              </w:rPr>
-            </w:pPr>
-            <w:r>
-              <w:rPr>
-                <w:sz w:val="28"/>
-              </w:rPr>
-              <w:t>GitHub aangemaakt</w:t>
-            </w:r>
-          </w:p>
-        </w:tc>
-        <w:tc>
-          <w:tcPr>
-            <w:tcW w:w="3908" w:type="dxa"/>
-          </w:tcPr>
-          <w:p>
-            <w:pPr>
-              <w:ind w:left="0"/>
-              <w:rPr>
-                <w:sz w:val="28"/>
-              </w:rPr>
-            </w:pPr>
-            <w:hyperlink r:id="rId8" w:history="1">
-              <w:r>
-                <w:rPr>
-                  <w:rStyle w:val="Hyperlink"/>
-                  <w:sz w:val="28"/>
-                </w:rPr>
-                <w:t>https:/</w:t>
-              </w:r>
-              <w:r>
-                <w:rPr>
-                  <w:rStyle w:val="Hyperlink"/>
-                  <w:sz w:val="28"/>
-                </w:rPr>
-                <w:t>/</w:t>
-              </w:r>
-              <w:r>
-                <w:rPr>
-                  <w:rStyle w:val="Hyperlink"/>
-                  <w:sz w:val="28"/>
-                </w:rPr>
-                <w:t>github.com/</w:t>
-              </w:r>
-            </w:hyperlink>
-          </w:p>
-          <w:p>
-            <w:pPr>
-              <w:ind w:left="0"/>
-              <w:rPr>
-                <w:sz w:val="28"/>
-              </w:rPr>
-            </w:pPr>
-            <w:proofErr w:type="gramStart"/>
-            <w:r>
-              <w:rPr>
-                <w:sz w:val="28"/>
-              </w:rPr>
-              <w:t>julianbakker</w:t>
-            </w:r>
-            <w:proofErr w:type="gramEnd"/>
-            <w:r>
-              <w:rPr>
-                <w:sz w:val="28"/>
-              </w:rPr>
-              <w:t>98/</w:t>
-            </w:r>
-            <w:proofErr w:type="spellStart"/>
-            <w:r>
-              <w:rPr>
-                <w:sz w:val="28"/>
-              </w:rPr>
-              <w:t>ExamenKadaster</w:t>
-            </w:r>
-            <w:proofErr w:type="spellEnd"/>
-          </w:p>
-        </w:tc>
-      </w:tr>
-      <w:tr>
-        <w:tc>
-          <w:tcPr>
-            <w:tcW w:w="1277" w:type="dxa"/>
-          </w:tcPr>
-          <w:p>
-            <w:pPr>
-              <w:ind w:left="0"/>
-              <w:rPr>
-                <w:sz w:val="28"/>
-              </w:rPr>
-            </w:pPr>
-            <w:r>
-              <w:rPr>
-                <w:sz w:val="28"/>
-              </w:rPr>
-              <w:t>11-05-20</w:t>
-            </w:r>
-          </w:p>
-        </w:tc>
-        <w:tc>
-          <w:tcPr>
-            <w:tcW w:w="1636" w:type="dxa"/>
-          </w:tcPr>
-          <w:p>
-            <w:pPr>
-              <w:ind w:left="0"/>
-              <w:rPr>
-                <w:sz w:val="28"/>
-              </w:rPr>
-            </w:pPr>
-            <w:r>
-              <w:rPr>
-                <w:sz w:val="28"/>
-              </w:rPr>
-              <w:t>08:35-08:45</w:t>
-            </w:r>
-          </w:p>
-        </w:tc>
-        <w:tc>
-          <w:tcPr>
-            <w:tcW w:w="1375" w:type="dxa"/>
-          </w:tcPr>
-          <w:p>
-            <w:pPr>
-              <w:ind w:left="0"/>
-              <w:rPr>
-                <w:sz w:val="28"/>
-              </w:rPr>
-            </w:pPr>
-            <w:r>
-              <w:rPr>
-                <w:sz w:val="28"/>
-              </w:rPr>
-              <w:t>10min</w:t>
-            </w:r>
-          </w:p>
-        </w:tc>
-        <w:tc>
-          <w:tcPr>
-            <w:tcW w:w="3179" w:type="dxa"/>
-          </w:tcPr>
-          <w:p>
-            <w:pPr>
-              <w:ind w:left="0"/>
-              <w:rPr>
-                <w:sz w:val="28"/>
-              </w:rPr>
-            </w:pPr>
-            <w:r>
-              <w:rPr>
-                <w:sz w:val="28"/>
-              </w:rPr>
-              <w:t>Contact met collega Wouter Beek om een vergadering in te plannen om gegevens te verzamelen betreft aanpassingen op website, over oplossingen nadenken en alle informatie te achterhalen</w:t>
-            </w:r>
-          </w:p>
-        </w:tc>
-        <w:tc>
-          <w:tcPr>
-            <w:tcW w:w="3908" w:type="dxa"/>
-          </w:tcPr>
-          <w:p>
-            <w:pPr>
-              <w:ind w:left="0"/>
-              <w:rPr>
-                <w:sz w:val="28"/>
-              </w:rPr>
-            </w:pPr>
-            <w:r>
-              <w:rPr>
-                <w:sz w:val="28"/>
-              </w:rPr>
-              <w:t>Vergadering vindt plaats om 10:00</w:t>
-            </w:r>
-          </w:p>
-        </w:tc>
-      </w:tr>
-      <w:tr>
-        <w:tc>
-          <w:tcPr>
-            <w:tcW w:w="1277" w:type="dxa"/>
-          </w:tcPr>
-          <w:p>
-            <w:pPr>
-              <w:ind w:left="0"/>
-              <w:rPr>
-                <w:sz w:val="28"/>
-              </w:rPr>
-            </w:pPr>
-            <w:r>
-              <w:rPr>
-                <w:sz w:val="28"/>
-              </w:rPr>
-              <w:t>11-05-20</w:t>
-            </w:r>
-          </w:p>
-        </w:tc>
-        <w:tc>
-          <w:tcPr>
-            <w:tcW w:w="1636" w:type="dxa"/>
-          </w:tcPr>
-          <w:p>
-            <w:pPr>
-              <w:ind w:left="0"/>
-              <w:rPr>
-                <w:sz w:val="28"/>
-              </w:rPr>
-            </w:pPr>
-            <w:r>
-              <w:rPr>
-                <w:sz w:val="28"/>
-              </w:rPr>
-              <w:t>08:45-09:00</w:t>
-            </w:r>
-          </w:p>
-        </w:tc>
-        <w:tc>
-          <w:tcPr>
-            <w:tcW w:w="1375" w:type="dxa"/>
-          </w:tcPr>
-          <w:p>
-            <w:pPr>
-              <w:ind w:left="0"/>
-              <w:rPr>
-                <w:sz w:val="28"/>
-              </w:rPr>
-            </w:pPr>
-            <w:r>
-              <w:rPr>
-                <w:sz w:val="28"/>
-              </w:rPr>
-              <w:t>15min</w:t>
-            </w:r>
-          </w:p>
-        </w:tc>
-        <w:tc>
-          <w:tcPr>
-            <w:tcW w:w="3179" w:type="dxa"/>
-          </w:tcPr>
-          <w:p>
-            <w:pPr>
-              <w:ind w:left="0"/>
-              <w:rPr>
-                <w:sz w:val="28"/>
-              </w:rPr>
-            </w:pPr>
-            <w:r>
-              <w:rPr>
-                <w:sz w:val="28"/>
-              </w:rPr>
-              <w:t xml:space="preserve">Incidenten gecategoriseerd </w:t>
-            </w:r>
-          </w:p>
-        </w:tc>
-        <w:tc>
-          <w:tcPr>
-            <w:tcW w:w="3908" w:type="dxa"/>
-          </w:tcPr>
-          <w:p>
-            <w:pPr>
-              <w:ind w:left="0"/>
-              <w:rPr>
-                <w:sz w:val="28"/>
-              </w:rPr>
-            </w:pPr>
-            <w:r>
-              <w:rPr>
-                <w:sz w:val="28"/>
-              </w:rPr>
-              <w:t>Zie ‘incidenten’ op blz. 1</w:t>
-            </w:r>
-          </w:p>
-        </w:tc>
-      </w:tr>
-      <w:tr>
-        <w:tc>
-          <w:tcPr>
-            <w:tcW w:w="1277" w:type="dxa"/>
-          </w:tcPr>
-          <w:p>
-            <w:pPr>
-              <w:ind w:left="0"/>
-              <w:rPr>
-                <w:sz w:val="28"/>
-              </w:rPr>
-            </w:pPr>
-            <w:r>
-              <w:rPr>
-                <w:sz w:val="28"/>
-              </w:rPr>
-              <w:t>11-05-20</w:t>
-            </w:r>
-          </w:p>
-        </w:tc>
-        <w:tc>
-          <w:tcPr>
-            <w:tcW w:w="1636" w:type="dxa"/>
-          </w:tcPr>
-          <w:p>
-            <w:pPr>
-              <w:ind w:left="0"/>
-              <w:rPr>
-                <w:sz w:val="28"/>
-              </w:rPr>
-            </w:pPr>
-            <w:r>
-              <w:rPr>
-                <w:sz w:val="28"/>
-              </w:rPr>
-              <w:t>09:00</w:t>
-            </w:r>
-            <w:r>
-              <w:rPr>
-                <w:sz w:val="28"/>
-              </w:rPr>
-              <w:t>-09:30</w:t>
-            </w:r>
-          </w:p>
-        </w:tc>
-        <w:tc>
-          <w:tcPr>
-            <w:tcW w:w="1375" w:type="dxa"/>
-          </w:tcPr>
-          <w:p>
-            <w:pPr>
-              <w:ind w:left="0"/>
-              <w:rPr>
-                <w:sz w:val="28"/>
-              </w:rPr>
-            </w:pPr>
-            <w:r>
-              <w:rPr>
-                <w:sz w:val="28"/>
-              </w:rPr>
-              <w:t>30min</w:t>
-            </w:r>
-          </w:p>
-        </w:tc>
-        <w:tc>
-          <w:tcPr>
-            <w:tcW w:w="3179" w:type="dxa"/>
-          </w:tcPr>
-          <w:p>
-            <w:pPr>
-              <w:ind w:left="0"/>
-              <w:rPr>
-                <w:sz w:val="28"/>
-              </w:rPr>
-            </w:pPr>
-            <w:r>
-              <w:rPr>
-                <w:sz w:val="28"/>
-              </w:rPr>
-              <w:t xml:space="preserve">Examen Document verder </w:t>
-            </w:r>
-            <w:r>
-              <w:rPr>
-                <w:sz w:val="28"/>
-              </w:rPr>
-              <w:t>ontwikkeld</w:t>
-            </w:r>
-          </w:p>
-        </w:tc>
-        <w:tc>
-          <w:tcPr>
-            <w:tcW w:w="3908" w:type="dxa"/>
-          </w:tcPr>
-          <w:p>
-            <w:pPr>
-              <w:ind w:left="0"/>
-              <w:rPr>
-                <w:sz w:val="28"/>
-              </w:rPr>
-            </w:pPr>
-          </w:p>
-        </w:tc>
-      </w:tr>
-      <w:tr>
-        <w:tc>
-          <w:tcPr>
-            <w:tcW w:w="1277" w:type="dxa"/>
-          </w:tcPr>
-          <w:p>
-            <w:pPr>
-              <w:ind w:left="0"/>
-              <w:rPr>
-                <w:sz w:val="28"/>
-              </w:rPr>
-            </w:pPr>
-            <w:r>
-              <w:rPr>
-                <w:sz w:val="28"/>
-              </w:rPr>
-              <w:t>11-05-20</w:t>
-            </w:r>
-          </w:p>
-        </w:tc>
-        <w:tc>
-          <w:tcPr>
-            <w:tcW w:w="1636" w:type="dxa"/>
-          </w:tcPr>
-          <w:p>
-            <w:pPr>
-              <w:ind w:left="0"/>
-              <w:rPr>
-                <w:sz w:val="28"/>
-              </w:rPr>
-            </w:pPr>
-            <w:r>
-              <w:rPr>
-                <w:sz w:val="28"/>
-              </w:rPr>
-              <w:t>09:30-10:00</w:t>
-            </w:r>
-          </w:p>
-        </w:tc>
-        <w:tc>
-          <w:tcPr>
-            <w:tcW w:w="1375" w:type="dxa"/>
-          </w:tcPr>
-          <w:p>
-            <w:pPr>
-              <w:ind w:left="0"/>
-              <w:rPr>
-                <w:sz w:val="28"/>
-              </w:rPr>
-            </w:pPr>
-            <w:r>
-              <w:rPr>
-                <w:sz w:val="28"/>
-              </w:rPr>
-              <w:t>30min</w:t>
-            </w:r>
-          </w:p>
-        </w:tc>
-        <w:tc>
-          <w:tcPr>
-            <w:tcW w:w="3179" w:type="dxa"/>
-          </w:tcPr>
-          <w:p>
-            <w:pPr>
-              <w:ind w:left="0"/>
-              <w:rPr>
-                <w:sz w:val="28"/>
-              </w:rPr>
-            </w:pPr>
-            <w:proofErr w:type="spellStart"/>
-            <w:r>
-              <w:rPr>
-                <w:sz w:val="28"/>
-              </w:rPr>
-              <w:t>Standup</w:t>
-            </w:r>
-            <w:proofErr w:type="spellEnd"/>
-            <w:r>
-              <w:rPr>
-                <w:sz w:val="28"/>
-              </w:rPr>
-              <w:t xml:space="preserve"> met </w:t>
-            </w:r>
-            <w:proofErr w:type="spellStart"/>
-            <w:r>
-              <w:rPr>
-                <w:sz w:val="28"/>
-              </w:rPr>
-              <w:t>Datascience</w:t>
-            </w:r>
-            <w:proofErr w:type="spellEnd"/>
-            <w:r>
-              <w:rPr>
-                <w:sz w:val="28"/>
-              </w:rPr>
-              <w:t xml:space="preserve"> team</w:t>
-            </w:r>
-          </w:p>
-        </w:tc>
-        <w:tc>
-          <w:tcPr>
-            <w:tcW w:w="3908" w:type="dxa"/>
-          </w:tcPr>
-          <w:p>
-            <w:pPr>
-              <w:ind w:left="0"/>
-              <w:rPr>
-                <w:sz w:val="28"/>
-              </w:rPr>
-            </w:pPr>
-            <w:r>
-              <w:rPr>
-                <w:sz w:val="28"/>
-              </w:rPr>
-              <w:t>Via M</w:t>
-            </w:r>
-            <w:bookmarkStart w:id="9" w:name="_GoBack"/>
-            <w:bookmarkEnd w:id="9"/>
-            <w:r>
-              <w:rPr>
-                <w:sz w:val="28"/>
-              </w:rPr>
-              <w:t>icrosoft teams</w:t>
-            </w:r>
-          </w:p>
-        </w:tc>
-      </w:tr>
-      <w:tr>
-        <w:tc>
-          <w:tcPr>
-            <w:tcW w:w="1277" w:type="dxa"/>
-          </w:tcPr>
-          <w:p>
-            <w:pPr>
-              <w:ind w:left="0"/>
-              <w:rPr>
-                <w:sz w:val="28"/>
-              </w:rPr>
-            </w:pPr>
-          </w:p>
-        </w:tc>
-        <w:tc>
-          <w:tcPr>
-            <w:tcW w:w="1636" w:type="dxa"/>
-          </w:tcPr>
-          <w:p>
-            <w:pPr>
-              <w:ind w:left="0"/>
-              <w:rPr>
-                <w:sz w:val="28"/>
-              </w:rPr>
-            </w:pPr>
-          </w:p>
-        </w:tc>
-        <w:tc>
-          <w:tcPr>
-            <w:tcW w:w="1375" w:type="dxa"/>
-          </w:tcPr>
-          <w:p>
-            <w:pPr>
-              <w:ind w:left="0"/>
-              <w:rPr>
-                <w:sz w:val="28"/>
-              </w:rPr>
-            </w:pPr>
-          </w:p>
-        </w:tc>
-        <w:tc>
-          <w:tcPr>
-            <w:tcW w:w="3179" w:type="dxa"/>
-          </w:tcPr>
-          <w:p>
-            <w:pPr>
-              <w:ind w:left="0"/>
-              <w:rPr>
-                <w:sz w:val="28"/>
-              </w:rPr>
-            </w:pPr>
-          </w:p>
-        </w:tc>
-        <w:tc>
-          <w:tcPr>
-            <w:tcW w:w="3908" w:type="dxa"/>
-          </w:tcPr>
-          <w:p>
-            <w:pPr>
-              <w:ind w:left="0"/>
-              <w:rPr>
-                <w:sz w:val="28"/>
-              </w:rPr>
-            </w:pPr>
-          </w:p>
-        </w:tc>
-      </w:tr>
-      <w:tr>
-        <w:tc>
-          <w:tcPr>
-            <w:tcW w:w="1277" w:type="dxa"/>
-          </w:tcPr>
-          <w:p>
-            <w:pPr>
-              <w:ind w:left="0"/>
-              <w:rPr>
-                <w:sz w:val="28"/>
-              </w:rPr>
-            </w:pPr>
-          </w:p>
-        </w:tc>
-        <w:tc>
-          <w:tcPr>
-            <w:tcW w:w="1636" w:type="dxa"/>
-          </w:tcPr>
-          <w:p>
-            <w:pPr>
-              <w:ind w:left="0"/>
-              <w:rPr>
-                <w:sz w:val="28"/>
-              </w:rPr>
-            </w:pPr>
-          </w:p>
-        </w:tc>
-        <w:tc>
-          <w:tcPr>
-            <w:tcW w:w="1375" w:type="dxa"/>
-          </w:tcPr>
-          <w:p>
-            <w:pPr>
-              <w:ind w:left="0"/>
-              <w:rPr>
-                <w:sz w:val="28"/>
-              </w:rPr>
-            </w:pPr>
-          </w:p>
-        </w:tc>
-        <w:tc>
-          <w:tcPr>
-            <w:tcW w:w="3179" w:type="dxa"/>
-          </w:tcPr>
-          <w:p>
-            <w:pPr>
-              <w:ind w:left="0"/>
-              <w:rPr>
-                <w:sz w:val="28"/>
-              </w:rPr>
-            </w:pPr>
-          </w:p>
-        </w:tc>
-        <w:tc>
-          <w:tcPr>
-            <w:tcW w:w="3908" w:type="dxa"/>
-          </w:tcPr>
-          <w:p>
-            <w:pPr>
-              <w:ind w:left="0"/>
-              <w:rPr>
-                <w:sz w:val="28"/>
-              </w:rPr>
-            </w:pPr>
-          </w:p>
-        </w:tc>
-      </w:tr>
-      <w:tr>
-        <w:tc>
-          <w:tcPr>
-            <w:tcW w:w="1277" w:type="dxa"/>
-          </w:tcPr>
-          <w:p>
-            <w:pPr>
-              <w:ind w:left="0"/>
-              <w:rPr>
-                <w:sz w:val="28"/>
-              </w:rPr>
-            </w:pPr>
-          </w:p>
-        </w:tc>
-        <w:tc>
-          <w:tcPr>
-            <w:tcW w:w="1636" w:type="dxa"/>
-          </w:tcPr>
-          <w:p>
-            <w:pPr>
-              <w:ind w:left="0"/>
-              <w:rPr>
-                <w:sz w:val="28"/>
-              </w:rPr>
-            </w:pPr>
-          </w:p>
-        </w:tc>
-        <w:tc>
-          <w:tcPr>
-            <w:tcW w:w="1375" w:type="dxa"/>
-          </w:tcPr>
-          <w:p>
-            <w:pPr>
-              <w:ind w:left="0"/>
-              <w:rPr>
-                <w:sz w:val="28"/>
-              </w:rPr>
-            </w:pPr>
-          </w:p>
-        </w:tc>
-        <w:tc>
-          <w:tcPr>
-            <w:tcW w:w="3179" w:type="dxa"/>
-          </w:tcPr>
-          <w:p>
-            <w:pPr>
-              <w:ind w:left="0"/>
-              <w:rPr>
-                <w:sz w:val="28"/>
-              </w:rPr>
-            </w:pPr>
-          </w:p>
-        </w:tc>
-        <w:tc>
-          <w:tcPr>
-            <w:tcW w:w="3908" w:type="dxa"/>
-          </w:tcPr>
-          <w:p>
-            <w:pPr>
-              <w:ind w:left="0"/>
-              <w:rPr>
-                <w:sz w:val="28"/>
-              </w:rPr>
-            </w:pPr>
-          </w:p>
-        </w:tc>
-      </w:tr>
-    </w:tbl>
-    <w:p>
-      <w:pPr>
-        <w:rPr>
-          <w:sz w:val="56"/>
-        </w:rPr>
-      </w:pPr>
-    </w:p>
-    <w:p>
-      <w:pPr>
-        <w:rPr>
-          <w:sz w:val="56"/>
-        </w:rPr>
-      </w:pPr>
-      <w:r>
-        <w:rPr>
-          <w:sz w:val="56"/>
-        </w:rPr>
-        <w:br w:type="page"/>
-      </w:r>
-    </w:p>
-    <w:p>
-      <w:pPr>
-        <w:pStyle w:val="Kop1"/>
-      </w:pPr>
-      <w:bookmarkStart w:id="10" w:name="_Toc40080401"/>
-      <w:bookmarkStart w:id="11" w:name="_Toc40080684"/>
+      <w:bookmarkStart w:id="8" w:name="_Toc40080401"/>
+      <w:bookmarkStart w:id="9" w:name="_Toc40087127"/>
       <w:r>
         <w:lastRenderedPageBreak/>
         <w:t>Informatie achterhalen</w:t>
       </w:r>
-      <w:bookmarkEnd w:id="10"/>
-      <w:bookmarkEnd w:id="11"/>
+      <w:bookmarkEnd w:id="8"/>
+      <w:bookmarkEnd w:id="9"/>
     </w:p>
     <w:p>
       <w:pPr>
@@ -4426,13 +3311,13 @@
           <w:sz w:val="28"/>
         </w:rPr>
       </w:pPr>
-      <w:bookmarkStart w:id="12" w:name="_Toc40080402"/>
-      <w:bookmarkStart w:id="13" w:name="_Toc40080685"/>
+      <w:bookmarkStart w:id="10" w:name="_Toc40080402"/>
+      <w:bookmarkStart w:id="11" w:name="_Toc40087128"/>
       <w:r>
         <w:t>Aanpassingen die ik wil maken</w:t>
       </w:r>
-      <w:bookmarkEnd w:id="12"/>
-      <w:bookmarkEnd w:id="13"/>
+      <w:bookmarkEnd w:id="10"/>
+      <w:bookmarkEnd w:id="11"/>
     </w:p>
     <w:p>
       <w:pPr>
@@ -4477,11 +3362,68 @@
       <w:pPr>
         <w:pStyle w:val="Kop1"/>
       </w:pPr>
-      <w:bookmarkStart w:id="14" w:name="_Toc40080403"/>
-      <w:bookmarkStart w:id="15" w:name="_Toc40080686"/>
+      <w:bookmarkStart w:id="12" w:name="_Toc40080403"/>
+      <w:bookmarkStart w:id="13" w:name="_Toc40087129"/>
       <w:r>
         <w:lastRenderedPageBreak/>
         <w:t>Oplossing aandragen</w:t>
+      </w:r>
+      <w:bookmarkEnd w:id="12"/>
+      <w:bookmarkEnd w:id="13"/>
+    </w:p>
+    <w:p>
+      <w:pPr>
+        <w:pStyle w:val="Lijstalinea"/>
+        <w:rPr>
+          <w:sz w:val="56"/>
+          <w:szCs w:val="56"/>
+        </w:rPr>
+      </w:pPr>
+    </w:p>
+    <w:p>
+      <w:pPr>
+        <w:pStyle w:val="Lijstalinea"/>
+        <w:rPr>
+          <w:sz w:val="56"/>
+          <w:szCs w:val="56"/>
+        </w:rPr>
+      </w:pPr>
+    </w:p>
+    <w:p>
+      <w:pPr>
+        <w:pStyle w:val="Lijstalinea"/>
+        <w:rPr>
+          <w:sz w:val="56"/>
+          <w:szCs w:val="56"/>
+        </w:rPr>
+      </w:pPr>
+    </w:p>
+    <w:p>
+      <w:pPr>
+        <w:pStyle w:val="Lijstalinea"/>
+        <w:rPr>
+          <w:sz w:val="56"/>
+          <w:szCs w:val="56"/>
+        </w:rPr>
+      </w:pPr>
+    </w:p>
+    <w:p>
+      <w:pPr>
+        <w:pStyle w:val="Lijstalinea"/>
+        <w:rPr>
+          <w:sz w:val="56"/>
+          <w:szCs w:val="56"/>
+        </w:rPr>
+      </w:pPr>
+    </w:p>
+    <w:p>
+      <w:pPr>
+        <w:pStyle w:val="Kop1"/>
+      </w:pPr>
+      <w:bookmarkStart w:id="14" w:name="_Toc40080404"/>
+      <w:bookmarkStart w:id="15" w:name="_Toc40087130"/>
+      <w:r>
+        <w:t>Oplossing doorvoeren</w:t>
       </w:r>
       <w:bookmarkEnd w:id="14"/>
       <w:bookmarkEnd w:id="15"/>
@@ -4535,70 +3477,13 @@
       <w:pPr>
         <w:pStyle w:val="Kop1"/>
       </w:pPr>
-      <w:bookmarkStart w:id="16" w:name="_Toc40080404"/>
-      <w:bookmarkStart w:id="17" w:name="_Toc40080687"/>
+      <w:bookmarkStart w:id="16" w:name="_Toc40080405"/>
+      <w:bookmarkStart w:id="17" w:name="_Toc40087131"/>
       <w:r>
-        <w:t>Oplossing doorvoeren</w:t>
+        <w:t>Terugkoppelen</w:t>
       </w:r>
       <w:bookmarkEnd w:id="16"/>
       <w:bookmarkEnd w:id="17"/>
-    </w:p>
-    <w:p>
-      <w:pPr>
-        <w:pStyle w:val="Lijstalinea"/>
-        <w:rPr>
-          <w:sz w:val="56"/>
-          <w:szCs w:val="56"/>
-        </w:rPr>
-      </w:pPr>
-    </w:p>
-    <w:p>
-      <w:pPr>
-        <w:pStyle w:val="Lijstalinea"/>
-        <w:rPr>
-          <w:sz w:val="56"/>
-          <w:szCs w:val="56"/>
-        </w:rPr>
-      </w:pPr>
-    </w:p>
-    <w:p>
-      <w:pPr>
-        <w:pStyle w:val="Lijstalinea"/>
-        <w:rPr>
-          <w:sz w:val="56"/>
-          <w:szCs w:val="56"/>
-        </w:rPr>
-      </w:pPr>
-    </w:p>
-    <w:p>
-      <w:pPr>
-        <w:pStyle w:val="Lijstalinea"/>
-        <w:rPr>
-          <w:sz w:val="56"/>
-          <w:szCs w:val="56"/>
-        </w:rPr>
-      </w:pPr>
-    </w:p>
-    <w:p>
-      <w:pPr>
-        <w:pStyle w:val="Lijstalinea"/>
-        <w:rPr>
-          <w:sz w:val="56"/>
-          <w:szCs w:val="56"/>
-        </w:rPr>
-      </w:pPr>
-    </w:p>
-    <w:p>
-      <w:pPr>
-        <w:pStyle w:val="Kop1"/>
-      </w:pPr>
-      <w:bookmarkStart w:id="18" w:name="_Toc40080405"/>
-      <w:bookmarkStart w:id="19" w:name="_Toc40080688"/>
-      <w:r>
-        <w:t>Terugkoppelen</w:t>
-      </w:r>
-      <w:bookmarkEnd w:id="18"/>
-      <w:bookmarkEnd w:id="19"/>
     </w:p>
     <w:p/>
     <w:p/>
@@ -5877,7 +4762,7 @@
 </file>
 
 <file path=customXml/itemProps2.xml><?xml version="1.0" encoding="utf-8"?>
-<ds:datastoreItem xmlns:ds="http://schemas.openxmlformats.org/officeDocument/2006/customXml" ds:itemID="{316BADE3-83C7-1542-B299-362A0F3C901B}">
+<ds:datastoreItem xmlns:ds="http://schemas.openxmlformats.org/officeDocument/2006/customXml" ds:itemID="{157209F2-9425-DB49-9840-88BDC0E0A5E2}">
   <ds:schemaRefs>
     <ds:schemaRef ds:uri="http://schemas.openxmlformats.org/officeDocument/2006/bibliography"/>
   </ds:schemaRefs>

</xml_diff>

<commit_message>
aanpassingen logboek + Examen verslag/document
</commit_message>
<xml_diff>
--- a/Examen-Document-JulianBakker.docx
+++ b/Examen-Document-JulianBakker.docx
@@ -1085,7 +1085,7 @@
               </mc:Choice>
               <mc:Fallback>
                 <w:pict>
-                  <v:group w14:anchorId="76BCF4B4" id="Groep 114" o:spid="_x0000_s1026" style="position:absolute;margin-left:0;margin-top:0;width:18pt;height:10in;z-index:251659264;mso-width-percent:29;mso-height-percent:909;mso-left-percent:45;mso-position-horizontal-relative:page;mso-position-vertical:center;mso-position-vertical-relative:page;mso-width-percent:29;mso-height-percent:909;mso-left-percent:45" coordsize="2286,91440" o:gfxdata="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">
+                  <v:group w14:anchorId="11DC0F82" id="Groep 114" o:spid="_x0000_s1026" style="position:absolute;margin-left:0;margin-top:0;width:18pt;height:10in;z-index:251659264;mso-width-percent:29;mso-height-percent:909;mso-left-percent:45;mso-position-horizontal-relative:page;mso-position-vertical:center;mso-position-vertical-relative:page;mso-width-percent:29;mso-height-percent:909;mso-left-percent:45" coordsize="2286,91440" o:gfxdata="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">
                     <v:rect id="Rechthoek 115" o:spid="_x0000_s1027" style="position:absolute;width:2286;height:87820;visibility:visible;mso-wrap-style:square;v-text-anchor:middle" o:gfxdata="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" fillcolor="#ed7d31 [3205]" stroked="f" strokeweight="1pt"/>
                     <v:rect id="Rechthoek 116" o:spid="_x0000_s1028" style="position:absolute;top:89154;width:2286;height:2286;visibility:visible;mso-wrap-style:square;v-text-anchor:middle" o:gfxdata="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" fillcolor="#4472c4 [3204]" stroked="f" strokeweight="1pt">
                       <o:lock v:ext="edit" aspectratio="t"/>
@@ -1106,7 +1106,7 @@
       <w:pPr>
         <w:pStyle w:val="Kop1"/>
       </w:pPr>
-      <w:bookmarkStart w:id="0" w:name="_Toc40087123"/>
+      <w:bookmarkStart w:id="0" w:name="_Toc40096510"/>
       <w:r>
         <w:lastRenderedPageBreak/>
         <w:t>Inleiding</w:t>
@@ -1122,8 +1122,603 @@
       <w:r>
         <w:t>Alle benodigde documentatie stukken om mijn examen te behalen zijn in dit document uitgewerkt.</w:t>
       </w:r>
-      <w:r>
-        <w:br w:type="page"/>
+    </w:p>
+    <w:p/>
+    <w:p>
+      <w:pPr>
+        <w:pStyle w:val="Kop1"/>
+      </w:pPr>
+      <w:bookmarkStart w:id="1" w:name="_Toc40096511"/>
+      <w:r>
+        <w:t>Opdracht</w:t>
+      </w:r>
+      <w:bookmarkEnd w:id="1"/>
+      <w:r>
+        <w:t xml:space="preserve"> </w:t>
+      </w:r>
+    </w:p>
+    <w:p>
+      <w:pPr>
+        <w:shd w:val="clear" w:color="auto" w:fill="FFFFFF"/>
+        <w:textAlignment w:val="baseline"/>
+        <w:rPr>
+          <w:rFonts w:ascii="Calibri" w:hAnsi="Calibri"/>
+          <w:color w:val="000000"/>
+          <w:bdr w:val="none" w:sz="0" w:space="0" w:color="auto" w:frame="1"/>
+        </w:rPr>
+      </w:pPr>
+      <w:r>
+        <w:rPr>
+          <w:rFonts w:ascii="Calibri" w:hAnsi="Calibri"/>
+          <w:color w:val="000000"/>
+          <w:bdr w:val="none" w:sz="0" w:space="0" w:color="auto" w:frame="1"/>
+        </w:rPr>
+        <w:t>Nu ik</w:t>
+      </w:r>
+      <w:r>
+        <w:rPr>
+          <w:rFonts w:ascii="Calibri" w:hAnsi="Calibri"/>
+          <w:color w:val="000000"/>
+          <w:bdr w:val="none" w:sz="0" w:space="0" w:color="auto" w:frame="1"/>
+        </w:rPr>
+        <w:t xml:space="preserve"> heb</w:t>
+      </w:r>
+      <w:r>
+        <w:rPr>
+          <w:rFonts w:ascii="Calibri" w:hAnsi="Calibri"/>
+          <w:color w:val="000000"/>
+          <w:bdr w:val="none" w:sz="0" w:space="0" w:color="auto" w:frame="1"/>
+        </w:rPr>
+        <w:t xml:space="preserve"> nagedacht over een oplossing/aanpassing voor de nummeraanduiding visualisaties</w:t>
+      </w:r>
+      <w:r>
+        <w:rPr>
+          <w:rFonts w:ascii="Calibri" w:hAnsi="Calibri"/>
+          <w:color w:val="000000"/>
+          <w:bdr w:val="none" w:sz="0" w:space="0" w:color="auto" w:frame="1"/>
+        </w:rPr>
+        <w:t xml:space="preserve"> en</w:t>
+      </w:r>
+      <w:r>
+        <w:rPr>
+          <w:rFonts w:ascii="Calibri" w:hAnsi="Calibri"/>
+          <w:color w:val="000000"/>
+          <w:bdr w:val="none" w:sz="0" w:space="0" w:color="auto" w:frame="1"/>
+        </w:rPr>
+        <w:t xml:space="preserve"> </w:t>
+      </w:r>
+      <w:r>
+        <w:rPr>
+          <w:rFonts w:ascii="Calibri" w:hAnsi="Calibri"/>
+          <w:color w:val="000000"/>
+          <w:bdr w:val="none" w:sz="0" w:space="0" w:color="auto" w:frame="1"/>
+        </w:rPr>
+        <w:t>ik heb bij mijn collega</w:t>
+      </w:r>
+      <w:r>
+        <w:rPr>
+          <w:rFonts w:ascii="Calibri" w:hAnsi="Calibri"/>
+          <w:color w:val="000000"/>
+          <w:bdr w:val="none" w:sz="0" w:space="0" w:color="auto" w:frame="1"/>
+        </w:rPr>
+        <w:t xml:space="preserve"> Wouter Beek </w:t>
+      </w:r>
+      <w:r>
+        <w:rPr>
+          <w:rFonts w:ascii="Calibri" w:hAnsi="Calibri"/>
+          <w:color w:val="000000"/>
+          <w:bdr w:val="none" w:sz="0" w:space="0" w:color="auto" w:frame="1"/>
+        </w:rPr>
+        <w:t>de benodigde informatie verzameld en gecategoriseerd heb, heb ik bij mijn begeleider Erwin Folmer de oplossing/aanpassing aangedragen. Meneer Folmer heeft deze oplossingen/aanpassingen goedgekeurd.</w:t>
+      </w:r>
+    </w:p>
+    <w:p>
+      <w:pPr>
+        <w:shd w:val="clear" w:color="auto" w:fill="FFFFFF"/>
+        <w:textAlignment w:val="baseline"/>
+        <w:rPr>
+          <w:rFonts w:ascii="Calibri" w:hAnsi="Calibri"/>
+          <w:color w:val="000000"/>
+          <w:bdr w:val="none" w:sz="0" w:space="0" w:color="auto" w:frame="1"/>
+        </w:rPr>
+      </w:pPr>
+      <w:r>
+        <w:rPr>
+          <w:rFonts w:ascii="Calibri" w:hAnsi="Calibri"/>
+          <w:color w:val="000000"/>
+          <w:bdr w:val="none" w:sz="0" w:space="0" w:color="auto" w:frame="1"/>
+        </w:rPr>
+        <w:t>De opdracht/aanpassingen luiden als volgt:</w:t>
+      </w:r>
+    </w:p>
+    <w:p>
+      <w:pPr>
+        <w:shd w:val="clear" w:color="auto" w:fill="FFFFFF"/>
+        <w:textAlignment w:val="baseline"/>
+        <w:rPr>
+          <w:rFonts w:ascii="inherit" w:hAnsi="inherit" w:cs="Arial"/>
+          <w:color w:val="1D1C1D"/>
+          <w:sz w:val="23"/>
+          <w:szCs w:val="23"/>
+          <w:bdr w:val="none" w:sz="0" w:space="0" w:color="auto" w:frame="1"/>
+        </w:rPr>
+      </w:pPr>
+      <w:r>
+        <w:rPr>
+          <w:rFonts w:ascii="Calibri" w:hAnsi="Calibri"/>
+          <w:color w:val="000000"/>
+          <w:bdr w:val="none" w:sz="0" w:space="0" w:color="auto" w:frame="1"/>
+        </w:rPr>
+        <w:t xml:space="preserve">Mijn idee </w:t>
+      </w:r>
+      <w:r>
+        <w:rPr>
+          <w:rFonts w:ascii="Calibri" w:hAnsi="Calibri"/>
+          <w:color w:val="000000"/>
+          <w:bdr w:val="none" w:sz="0" w:space="0" w:color="auto" w:frame="1"/>
+        </w:rPr>
+        <w:t>was</w:t>
+      </w:r>
+      <w:r>
+        <w:rPr>
+          <w:rFonts w:ascii="Calibri" w:hAnsi="Calibri"/>
+          <w:color w:val="000000"/>
+          <w:bdr w:val="none" w:sz="0" w:space="0" w:color="auto" w:frame="1"/>
+        </w:rPr>
+        <w:t xml:space="preserve"> om de Toponaamzoeker </w:t>
+      </w:r>
+      <w:r>
+        <w:rPr>
+          <w:rFonts w:ascii="Calibri" w:hAnsi="Calibri"/>
+          <w:color w:val="000000"/>
+          <w:bdr w:val="none" w:sz="0" w:space="0" w:color="auto" w:frame="1"/>
+        </w:rPr>
+        <w:t>(</w:t>
+      </w:r>
+      <w:hyperlink r:id="rId7" w:history="1">
+        <w:r>
+          <w:rPr>
+            <w:rStyle w:val="Hyperlink"/>
+            <w:rFonts w:ascii="Calibri" w:hAnsi="Calibri"/>
+            <w:bdr w:val="none" w:sz="0" w:space="0" w:color="auto" w:frame="1"/>
+          </w:rPr>
+          <w:t>https://labs.kadaster.nl/demonstrators/namen-app/#/</w:t>
+        </w:r>
+      </w:hyperlink>
+      <w:r>
+        <w:rPr>
+          <w:rFonts w:ascii="Calibri" w:hAnsi="Calibri"/>
+          <w:color w:val="000000"/>
+          <w:bdr w:val="none" w:sz="0" w:space="0" w:color="auto" w:frame="1"/>
+        </w:rPr>
+        <w:t>)</w:t>
+      </w:r>
+      <w:r>
+        <w:rPr>
+          <w:rFonts w:ascii="Calibri" w:hAnsi="Calibri"/>
+          <w:color w:val="000000"/>
+          <w:bdr w:val="none" w:sz="0" w:space="0" w:color="auto" w:frame="1"/>
+        </w:rPr>
+        <w:t> te gebruiken</w:t>
+      </w:r>
+      <w:r>
+        <w:rPr>
+          <w:rFonts w:ascii="Calibri" w:hAnsi="Calibri"/>
+          <w:color w:val="000000"/>
+          <w:bdr w:val="none" w:sz="0" w:space="0" w:color="auto" w:frame="1"/>
+        </w:rPr>
+        <w:t xml:space="preserve"> om de visualisaties zoals op </w:t>
+      </w:r>
+      <w:r>
+        <w:rPr>
+          <w:rFonts w:ascii="Calibri" w:hAnsi="Calibri" w:cs="Arial"/>
+          <w:color w:val="1D1C1D"/>
+          <w:bdr w:val="none" w:sz="0" w:space="0" w:color="auto" w:frame="1"/>
+        </w:rPr>
+        <w:t> </w:t>
+      </w:r>
+      <w:hyperlink r:id="rId8" w:tgtFrame="_blank" w:history="1">
+        <w:r>
+          <w:rPr>
+            <w:rStyle w:val="Hyperlink"/>
+            <w:rFonts w:ascii="Calibri" w:hAnsi="Calibri" w:cs="Arial"/>
+            <w:bdr w:val="none" w:sz="0" w:space="0" w:color="auto" w:frame="1"/>
+          </w:rPr>
+          <w:t>https://bag.basisregistraties.overheid.nl/bag/doc/nummeraanduiding/0200200000052778</w:t>
+        </w:r>
+      </w:hyperlink>
+      <w:r>
+        <w:rPr>
+          <w:rFonts w:ascii="inherit" w:hAnsi="inherit" w:cs="Arial"/>
+          <w:color w:val="1D1C1D"/>
+          <w:sz w:val="23"/>
+          <w:szCs w:val="23"/>
+          <w:bdr w:val="none" w:sz="0" w:space="0" w:color="auto" w:frame="1"/>
+        </w:rPr>
+        <w:t xml:space="preserve"> te verbeteren.</w:t>
+      </w:r>
+    </w:p>
+    <w:p>
+      <w:pPr>
+        <w:shd w:val="clear" w:color="auto" w:fill="FFFFFF"/>
+        <w:textAlignment w:val="baseline"/>
+        <w:rPr>
+          <w:rFonts w:ascii="Calibri" w:hAnsi="Calibri"/>
+          <w:color w:val="000000"/>
+        </w:rPr>
+      </w:pPr>
+      <w:r>
+        <w:rPr>
+          <w:rFonts w:ascii="Calibri" w:hAnsi="Calibri"/>
+          <w:color w:val="000000"/>
+          <w:bdr w:val="none" w:sz="0" w:space="0" w:color="auto" w:frame="1"/>
+        </w:rPr>
+        <w:t xml:space="preserve">Deze Toponaamzoeker gebruikt </w:t>
+      </w:r>
+      <w:r>
+        <w:rPr>
+          <w:rFonts w:ascii="Calibri" w:hAnsi="Calibri"/>
+          <w:color w:val="000000"/>
+          <w:bdr w:val="none" w:sz="0" w:space="0" w:color="auto" w:frame="1"/>
+        </w:rPr>
+        <w:t>momenteel</w:t>
+      </w:r>
+      <w:r>
+        <w:rPr>
+          <w:rFonts w:ascii="Calibri" w:hAnsi="Calibri"/>
+          <w:color w:val="000000"/>
+          <w:bdr w:val="none" w:sz="0" w:space="0" w:color="auto" w:frame="1"/>
+        </w:rPr>
+        <w:t xml:space="preserve"> de </w:t>
+      </w:r>
+      <w:r>
+        <w:rPr>
+          <w:rFonts w:ascii="Calibri" w:hAnsi="Calibri"/>
+          <w:color w:val="000000"/>
+          <w:bdr w:val="none" w:sz="0" w:space="0" w:color="auto" w:frame="1"/>
+        </w:rPr>
+        <w:t>BRT-dataset (</w:t>
+      </w:r>
+      <w:proofErr w:type="gramStart"/>
+      <w:r>
+        <w:rPr>
+          <w:rFonts w:ascii="Calibri" w:hAnsi="Calibri"/>
+          <w:color w:val="000000"/>
+          <w:bdr w:val="none" w:sz="0" w:space="0" w:color="auto" w:frame="1"/>
+        </w:rPr>
+        <w:t>basis registraties</w:t>
+      </w:r>
+      <w:proofErr w:type="gramEnd"/>
+      <w:r>
+        <w:rPr>
+          <w:rFonts w:ascii="Calibri" w:hAnsi="Calibri"/>
+          <w:color w:val="000000"/>
+          <w:bdr w:val="none" w:sz="0" w:space="0" w:color="auto" w:frame="1"/>
+        </w:rPr>
+        <w:t xml:space="preserve"> topografie)</w:t>
+      </w:r>
+      <w:r>
+        <w:rPr>
+          <w:rFonts w:ascii="Calibri" w:hAnsi="Calibri"/>
+          <w:color w:val="000000"/>
+          <w:bdr w:val="none" w:sz="0" w:space="0" w:color="auto" w:frame="1"/>
+        </w:rPr>
+        <w:t xml:space="preserve">, dus </w:t>
+      </w:r>
+      <w:r>
+        <w:rPr>
+          <w:rFonts w:ascii="Calibri" w:hAnsi="Calibri"/>
+          <w:color w:val="000000"/>
+          <w:bdr w:val="none" w:sz="0" w:space="0" w:color="auto" w:frame="1"/>
+        </w:rPr>
+        <w:t>deze Toponaamzoeker</w:t>
+      </w:r>
+      <w:r>
+        <w:rPr>
+          <w:rFonts w:ascii="Calibri" w:hAnsi="Calibri"/>
+          <w:color w:val="000000"/>
+          <w:bdr w:val="none" w:sz="0" w:space="0" w:color="auto" w:frame="1"/>
+        </w:rPr>
+        <w:t xml:space="preserve"> kan alleen straten vinden</w:t>
+      </w:r>
+      <w:r>
+        <w:rPr>
+          <w:rFonts w:ascii="Calibri" w:hAnsi="Calibri"/>
+          <w:color w:val="000000"/>
+          <w:bdr w:val="none" w:sz="0" w:space="0" w:color="auto" w:frame="1"/>
+        </w:rPr>
+        <w:t xml:space="preserve"> en weergeven.</w:t>
+      </w:r>
+    </w:p>
+    <w:p>
+      <w:pPr>
+        <w:shd w:val="clear" w:color="auto" w:fill="FFFFFF"/>
+        <w:textAlignment w:val="baseline"/>
+        <w:rPr>
+          <w:rFonts w:ascii="Calibri" w:hAnsi="Calibri"/>
+          <w:color w:val="1D1C1D"/>
+          <w:bdr w:val="none" w:sz="0" w:space="0" w:color="auto" w:frame="1"/>
+          <w:shd w:val="clear" w:color="auto" w:fill="FFFFFF"/>
+        </w:rPr>
+      </w:pPr>
+      <w:r>
+        <w:rPr>
+          <w:rFonts w:ascii="Calibri" w:hAnsi="Calibri"/>
+          <w:color w:val="000000"/>
+          <w:bdr w:val="none" w:sz="0" w:space="0" w:color="auto" w:frame="1"/>
+        </w:rPr>
+        <w:t>Als ik </w:t>
+      </w:r>
+      <w:r>
+        <w:rPr>
+          <w:rFonts w:ascii="Calibri" w:hAnsi="Calibri"/>
+          <w:color w:val="1D1C1D"/>
+          <w:bdr w:val="none" w:sz="0" w:space="0" w:color="auto" w:frame="1"/>
+          <w:shd w:val="clear" w:color="auto" w:fill="FFFFFF"/>
+        </w:rPr>
+        <w:t xml:space="preserve">het </w:t>
+      </w:r>
+      <w:r>
+        <w:rPr>
+          <w:rFonts w:ascii="Calibri" w:hAnsi="Calibri"/>
+          <w:color w:val="1D1C1D"/>
+          <w:bdr w:val="none" w:sz="0" w:space="0" w:color="auto" w:frame="1"/>
+          <w:shd w:val="clear" w:color="auto" w:fill="FFFFFF"/>
+        </w:rPr>
+        <w:t>e</w:t>
+      </w:r>
+      <w:r>
+        <w:rPr>
+          <w:rFonts w:ascii="Calibri" w:hAnsi="Calibri"/>
+          <w:color w:val="1D1C1D"/>
+          <w:bdr w:val="none" w:sz="0" w:space="0" w:color="auto" w:frame="1"/>
+          <w:shd w:val="clear" w:color="auto" w:fill="FFFFFF"/>
+        </w:rPr>
+        <w:t xml:space="preserve">ndpoint verander naar </w:t>
+      </w:r>
+      <w:r>
+        <w:rPr>
+          <w:rFonts w:ascii="Calibri" w:hAnsi="Calibri"/>
+          <w:color w:val="1D1C1D"/>
+          <w:bdr w:val="none" w:sz="0" w:space="0" w:color="auto" w:frame="1"/>
+          <w:shd w:val="clear" w:color="auto" w:fill="FFFFFF"/>
+        </w:rPr>
+        <w:t>de BAG-dataset (basisregistratie adressen gebouwen)</w:t>
+      </w:r>
+      <w:r>
+        <w:rPr>
+          <w:rFonts w:ascii="Calibri" w:hAnsi="Calibri"/>
+          <w:color w:val="1D1C1D"/>
+          <w:bdr w:val="none" w:sz="0" w:space="0" w:color="auto" w:frame="1"/>
+          <w:shd w:val="clear" w:color="auto" w:fill="FFFFFF"/>
+        </w:rPr>
+        <w:t xml:space="preserve"> en als ik de </w:t>
+      </w:r>
+      <w:proofErr w:type="gramStart"/>
+      <w:r>
+        <w:rPr>
+          <w:rFonts w:ascii="Calibri" w:hAnsi="Calibri"/>
+          <w:color w:val="1D1C1D"/>
+          <w:bdr w:val="none" w:sz="0" w:space="0" w:color="auto" w:frame="1"/>
+          <w:shd w:val="clear" w:color="auto" w:fill="FFFFFF"/>
+        </w:rPr>
+        <w:t>SPARQL query</w:t>
+      </w:r>
+      <w:proofErr w:type="gramEnd"/>
+      <w:r>
+        <w:rPr>
+          <w:rFonts w:ascii="Calibri" w:hAnsi="Calibri"/>
+          <w:color w:val="1D1C1D"/>
+          <w:bdr w:val="none" w:sz="0" w:space="0" w:color="auto" w:frame="1"/>
+          <w:shd w:val="clear" w:color="auto" w:fill="FFFFFF"/>
+        </w:rPr>
+        <w:t xml:space="preserve"> aanpas z</w:t>
+      </w:r>
+      <w:r>
+        <w:rPr>
+          <w:rFonts w:ascii="Calibri" w:hAnsi="Calibri"/>
+          <w:color w:val="1D1C1D"/>
+          <w:bdr w:val="none" w:sz="0" w:space="0" w:color="auto" w:frame="1"/>
+          <w:shd w:val="clear" w:color="auto" w:fill="FFFFFF"/>
+        </w:rPr>
+        <w:t>al</w:t>
+      </w:r>
+      <w:r>
+        <w:rPr>
+          <w:rFonts w:ascii="Calibri" w:hAnsi="Calibri"/>
+          <w:color w:val="1D1C1D"/>
+          <w:bdr w:val="none" w:sz="0" w:space="0" w:color="auto" w:frame="1"/>
+          <w:shd w:val="clear" w:color="auto" w:fill="FFFFFF"/>
+        </w:rPr>
+        <w:t xml:space="preserve"> het voor adressen en gebouwen</w:t>
+      </w:r>
+      <w:r>
+        <w:rPr>
+          <w:rFonts w:ascii="Calibri" w:hAnsi="Calibri"/>
+          <w:color w:val="1D1C1D"/>
+          <w:bdr w:val="none" w:sz="0" w:space="0" w:color="auto" w:frame="1"/>
+          <w:shd w:val="clear" w:color="auto" w:fill="FFFFFF"/>
+        </w:rPr>
+        <w:t xml:space="preserve"> </w:t>
+      </w:r>
+      <w:r>
+        <w:rPr>
+          <w:rFonts w:ascii="Calibri" w:hAnsi="Calibri"/>
+          <w:color w:val="1D1C1D"/>
+          <w:bdr w:val="none" w:sz="0" w:space="0" w:color="auto" w:frame="1"/>
+          <w:shd w:val="clear" w:color="auto" w:fill="FFFFFF"/>
+        </w:rPr>
+        <w:t>werken</w:t>
+      </w:r>
+      <w:r>
+        <w:rPr>
+          <w:rFonts w:ascii="Calibri" w:hAnsi="Calibri"/>
+          <w:color w:val="1D1C1D"/>
+          <w:bdr w:val="none" w:sz="0" w:space="0" w:color="auto" w:frame="1"/>
+          <w:shd w:val="clear" w:color="auto" w:fill="FFFFFF"/>
+        </w:rPr>
+        <w:t xml:space="preserve"> in plaats van alleen voor straten.</w:t>
+      </w:r>
+    </w:p>
+    <w:p>
+      <w:pPr>
+        <w:shd w:val="clear" w:color="auto" w:fill="FFFFFF"/>
+        <w:textAlignment w:val="baseline"/>
+        <w:rPr>
+          <w:rFonts w:ascii="Calibri" w:hAnsi="Calibri"/>
+          <w:color w:val="000000"/>
+        </w:rPr>
+      </w:pPr>
+      <w:r>
+        <w:rPr>
+          <w:rFonts w:ascii="Calibri" w:hAnsi="Calibri"/>
+          <w:color w:val="000000"/>
+        </w:rPr>
+        <w:t>Wanneer ik de endpoint zal aanpassen van de BRT-dataset naar de BAG-dataset dan zal de benodigde data kloppen. De BAG-dataset vanuit het kadaster is de meest actuele versie en is correct.</w:t>
+      </w:r>
+    </w:p>
+    <w:p>
+      <w:pPr>
+        <w:shd w:val="clear" w:color="auto" w:fill="FFFFFF"/>
+        <w:textAlignment w:val="baseline"/>
+        <w:rPr>
+          <w:rFonts w:ascii="Helvetica Neue" w:hAnsi="Helvetica Neue"/>
+          <w:color w:val="201F1E"/>
+          <w:sz w:val="23"/>
+          <w:szCs w:val="23"/>
+        </w:rPr>
+      </w:pPr>
+      <w:r>
+        <w:rPr>
+          <w:rFonts w:ascii="Calibri" w:hAnsi="Calibri" w:cs="Arial"/>
+          <w:color w:val="1D1C1D"/>
+          <w:bdr w:val="none" w:sz="0" w:space="0" w:color="auto" w:frame="1"/>
+        </w:rPr>
+        <w:t>Wanneer</w:t>
+      </w:r>
+      <w:r>
+        <w:rPr>
+          <w:rFonts w:ascii="Calibri" w:hAnsi="Calibri" w:cs="Arial"/>
+          <w:color w:val="1D1C1D"/>
+          <w:bdr w:val="none" w:sz="0" w:space="0" w:color="auto" w:frame="1"/>
+        </w:rPr>
+        <w:t xml:space="preserve"> deze Toponaamzoeker dan werkt voor adressen en gebouwen dan kan ik de koppeling maken om de nummeraanduiding </w:t>
+      </w:r>
+      <w:r>
+        <w:rPr>
+          <w:rFonts w:ascii="Calibri" w:hAnsi="Calibri" w:cs="Arial"/>
+          <w:color w:val="1D1C1D"/>
+          <w:bdr w:val="none" w:sz="0" w:space="0" w:color="auto" w:frame="1"/>
+        </w:rPr>
+        <w:t xml:space="preserve">per woning </w:t>
+      </w:r>
+      <w:r>
+        <w:rPr>
+          <w:rFonts w:ascii="Calibri" w:hAnsi="Calibri" w:cs="Arial"/>
+          <w:color w:val="1D1C1D"/>
+          <w:bdr w:val="none" w:sz="0" w:space="0" w:color="auto" w:frame="1"/>
+        </w:rPr>
+        <w:t>zoals: </w:t>
+      </w:r>
+      <w:hyperlink r:id="rId9" w:tgtFrame="_blank" w:history="1">
+        <w:r>
+          <w:rPr>
+            <w:rStyle w:val="Hyperlink"/>
+            <w:rFonts w:ascii="Calibri" w:hAnsi="Calibri" w:cs="Arial"/>
+            <w:bdr w:val="none" w:sz="0" w:space="0" w:color="auto" w:frame="1"/>
+          </w:rPr>
+          <w:t>https://bag.basisregistraties.overheid.nl/bag/doc/nummeraanduiding/0200200000052778</w:t>
+        </w:r>
+      </w:hyperlink>
+      <w:r>
+        <w:rPr>
+          <w:rFonts w:ascii="inherit" w:hAnsi="inherit" w:cs="Arial"/>
+          <w:color w:val="1D1C1D"/>
+          <w:sz w:val="23"/>
+          <w:szCs w:val="23"/>
+          <w:bdr w:val="none" w:sz="0" w:space="0" w:color="auto" w:frame="1"/>
+        </w:rPr>
+        <w:t> </w:t>
+      </w:r>
+      <w:r>
+        <w:rPr>
+          <w:rFonts w:ascii="Calibri" w:hAnsi="Calibri"/>
+          <w:color w:val="201F1E"/>
+          <w:bdr w:val="none" w:sz="0" w:space="0" w:color="auto" w:frame="1"/>
+        </w:rPr>
+        <w:t>te koppelen aan de Toponaamzoeker.</w:t>
+      </w:r>
+    </w:p>
+    <w:p>
+      <w:pPr>
+        <w:shd w:val="clear" w:color="auto" w:fill="FFFFFF"/>
+        <w:textAlignment w:val="baseline"/>
+        <w:rPr>
+          <w:rFonts w:ascii="Helvetica Neue" w:hAnsi="Helvetica Neue"/>
+          <w:color w:val="201F1E"/>
+          <w:sz w:val="23"/>
+          <w:szCs w:val="23"/>
+        </w:rPr>
+      </w:pPr>
+      <w:r>
+        <w:rPr>
+          <w:rFonts w:ascii="Calibri" w:hAnsi="Calibri" w:cs="Arial"/>
+          <w:color w:val="1D1C1D"/>
+          <w:bdr w:val="none" w:sz="0" w:space="0" w:color="auto" w:frame="1"/>
+        </w:rPr>
+        <w:t>Wanneer een gebruiker dan zoekt op een woning in deze Toponaamzoeker dan zal die woning in te zien zijn op een kaart waarbij ik dan een optie wil creëren voor de visualisatie zoals</w:t>
+      </w:r>
+      <w:r>
+        <w:rPr>
+          <w:rFonts w:ascii="Calibri" w:hAnsi="Calibri" w:cs="Arial"/>
+          <w:color w:val="1D1C1D"/>
+          <w:bdr w:val="none" w:sz="0" w:space="0" w:color="auto" w:frame="1"/>
+        </w:rPr>
+        <w:t xml:space="preserve"> hier</w:t>
+      </w:r>
+      <w:r>
+        <w:rPr>
+          <w:rFonts w:ascii="Calibri" w:hAnsi="Calibri" w:cs="Arial"/>
+          <w:color w:val="1D1C1D"/>
+          <w:bdr w:val="none" w:sz="0" w:space="0" w:color="auto" w:frame="1"/>
+        </w:rPr>
+        <w:t xml:space="preserve">; </w:t>
+      </w:r>
+      <w:hyperlink r:id="rId10" w:history="1">
+        <w:r>
+          <w:rPr>
+            <w:rStyle w:val="Hyperlink"/>
+            <w:rFonts w:ascii="Calibri" w:hAnsi="Calibri" w:cs="Arial"/>
+            <w:bdr w:val="none" w:sz="0" w:space="0" w:color="auto" w:frame="1"/>
+          </w:rPr>
+          <w:t>https://bag.basisregistraties.overheid.nl/bag/doc/nummeraanduiding/0200200000052778</w:t>
+        </w:r>
+      </w:hyperlink>
+      <w:r>
+        <w:rPr>
+          <w:rFonts w:ascii="inherit" w:hAnsi="inherit" w:cs="Arial"/>
+          <w:color w:val="1D1C1D"/>
+          <w:sz w:val="23"/>
+          <w:szCs w:val="23"/>
+          <w:bdr w:val="none" w:sz="0" w:space="0" w:color="auto" w:frame="1"/>
+        </w:rPr>
+        <w:t> </w:t>
+      </w:r>
+      <w:r>
+        <w:rPr>
+          <w:rFonts w:ascii="Calibri" w:hAnsi="Calibri" w:cs="Arial"/>
+          <w:color w:val="1D1C1D"/>
+          <w:bdr w:val="none" w:sz="0" w:space="0" w:color="auto" w:frame="1"/>
+        </w:rPr>
+        <w:t xml:space="preserve"> </w:t>
+      </w:r>
+      <w:r>
+        <w:rPr>
+          <w:rFonts w:ascii="Calibri" w:hAnsi="Calibri" w:cs="Arial"/>
+          <w:color w:val="1D1C1D"/>
+          <w:bdr w:val="none" w:sz="0" w:space="0" w:color="auto" w:frame="1"/>
+        </w:rPr>
+        <w:t>te zien is (maar dan verbeterd).</w:t>
       </w:r>
     </w:p>
     <w:sdt>
@@ -1152,8 +1747,6 @@
           <w:r>
             <w:t>Inhoudsopgave</w:t>
           </w:r>
-          <w:bookmarkStart w:id="1" w:name="_GoBack"/>
-          <w:bookmarkEnd w:id="1"/>
         </w:p>
         <w:p>
           <w:pPr>
@@ -1188,7 +1781,7 @@
             </w:rPr>
             <w:fldChar w:fldCharType="separate"/>
           </w:r>
-          <w:hyperlink w:anchor="_Toc40087123" w:history="1">
+          <w:hyperlink w:anchor="_Toc40096510" w:history="1">
             <w:r>
               <w:rPr>
                 <w:rStyle w:val="Hyperlink"/>
@@ -1215,7 +1808,7 @@
                 <w:noProof/>
                 <w:webHidden/>
               </w:rPr>
-              <w:instrText xml:space="preserve"> PAGEREF _Toc40087123 \h </w:instrText>
+              <w:instrText xml:space="preserve"> PAGEREF _Toc40096510 \h </w:instrText>
             </w:r>
             <w:r>
               <w:rPr>
@@ -1262,13 +1855,13 @@
               <w:lang w:eastAsia="nl-NL"/>
             </w:rPr>
           </w:pPr>
-          <w:hyperlink w:anchor="_Toc40087124" w:history="1">
+          <w:hyperlink w:anchor="_Toc40096511" w:history="1">
             <w:r>
               <w:rPr>
                 <w:rStyle w:val="Hyperlink"/>
                 <w:noProof/>
               </w:rPr>
-              <w:t>Incidenten</w:t>
+              <w:t>Opdracht</w:t>
             </w:r>
             <w:r>
               <w:rPr>
@@ -1289,7 +1882,7 @@
                 <w:noProof/>
                 <w:webHidden/>
               </w:rPr>
-              <w:instrText xml:space="preserve"> PAGEREF _Toc40087124 \h </w:instrText>
+              <w:instrText xml:space="preserve"> PAGEREF _Toc40096511 \h </w:instrText>
             </w:r>
             <w:r>
               <w:rPr>
@@ -1309,7 +1902,7 @@
                 <w:noProof/>
                 <w:webHidden/>
               </w:rPr>
-              <w:t>3</w:t>
+              <w:t>1</w:t>
             </w:r>
             <w:r>
               <w:rPr>
@@ -1336,13 +1929,13 @@
               <w:lang w:eastAsia="nl-NL"/>
             </w:rPr>
           </w:pPr>
-          <w:hyperlink w:anchor="_Toc40087125" w:history="1">
+          <w:hyperlink w:anchor="_Toc40096512" w:history="1">
             <w:r>
               <w:rPr>
                 <w:rStyle w:val="Hyperlink"/>
                 <w:noProof/>
               </w:rPr>
-              <w:t>Aanpassingen</w:t>
+              <w:t>Incidenten</w:t>
             </w:r>
             <w:r>
               <w:rPr>
@@ -1363,7 +1956,7 @@
                 <w:noProof/>
                 <w:webHidden/>
               </w:rPr>
-              <w:instrText xml:space="preserve"> PAGEREF _Toc40087125 \h </w:instrText>
+              <w:instrText xml:space="preserve"> PAGEREF _Toc40096512 \h </w:instrText>
             </w:r>
             <w:r>
               <w:rPr>
@@ -1383,7 +1976,7 @@
                 <w:noProof/>
                 <w:webHidden/>
               </w:rPr>
-              <w:t>4</w:t>
+              <w:t>3</w:t>
             </w:r>
             <w:r>
               <w:rPr>
@@ -1410,13 +2003,13 @@
               <w:lang w:eastAsia="nl-NL"/>
             </w:rPr>
           </w:pPr>
-          <w:hyperlink w:anchor="_Toc40087126" w:history="1">
+          <w:hyperlink w:anchor="_Toc40096513" w:history="1">
             <w:r>
               <w:rPr>
                 <w:rStyle w:val="Hyperlink"/>
                 <w:noProof/>
               </w:rPr>
-              <w:t>Gegevens beheren/Controleren/Versiebeheer</w:t>
+              <w:t>Aanpassingen</w:t>
             </w:r>
             <w:r>
               <w:rPr>
@@ -1437,7 +2030,7 @@
                 <w:noProof/>
                 <w:webHidden/>
               </w:rPr>
-              <w:instrText xml:space="preserve"> PAGEREF _Toc40087126 \h </w:instrText>
+              <w:instrText xml:space="preserve"> PAGEREF _Toc40096513 \h </w:instrText>
             </w:r>
             <w:r>
               <w:rPr>
@@ -1457,7 +2050,7 @@
                 <w:noProof/>
                 <w:webHidden/>
               </w:rPr>
-              <w:t>5</w:t>
+              <w:t>4</w:t>
             </w:r>
             <w:r>
               <w:rPr>
@@ -1484,13 +2077,13 @@
               <w:lang w:eastAsia="nl-NL"/>
             </w:rPr>
           </w:pPr>
-          <w:hyperlink w:anchor="_Toc40087127" w:history="1">
+          <w:hyperlink w:anchor="_Toc40096514" w:history="1">
             <w:r>
               <w:rPr>
                 <w:rStyle w:val="Hyperlink"/>
                 <w:noProof/>
               </w:rPr>
-              <w:t>Informatie achterhalen</w:t>
+              <w:t>Gegevens beheren/Controleren/Versiebeheer</w:t>
             </w:r>
             <w:r>
               <w:rPr>
@@ -1511,7 +2104,7 @@
                 <w:noProof/>
                 <w:webHidden/>
               </w:rPr>
-              <w:instrText xml:space="preserve"> PAGEREF _Toc40087127 \h </w:instrText>
+              <w:instrText xml:space="preserve"> PAGEREF _Toc40096514 \h </w:instrText>
             </w:r>
             <w:r>
               <w:rPr>
@@ -1531,7 +2124,7 @@
                 <w:noProof/>
                 <w:webHidden/>
               </w:rPr>
-              <w:t>6</w:t>
+              <w:t>5</w:t>
             </w:r>
             <w:r>
               <w:rPr>
@@ -1558,13 +2151,13 @@
               <w:lang w:eastAsia="nl-NL"/>
             </w:rPr>
           </w:pPr>
-          <w:hyperlink w:anchor="_Toc40087128" w:history="1">
+          <w:hyperlink w:anchor="_Toc40096515" w:history="1">
             <w:r>
               <w:rPr>
                 <w:rStyle w:val="Hyperlink"/>
                 <w:noProof/>
               </w:rPr>
-              <w:t>Aanpassingen die ik wil maken</w:t>
+              <w:t>Informatie achterhalen</w:t>
             </w:r>
             <w:r>
               <w:rPr>
@@ -1585,7 +2178,7 @@
                 <w:noProof/>
                 <w:webHidden/>
               </w:rPr>
-              <w:instrText xml:space="preserve"> PAGEREF _Toc40087128 \h </w:instrText>
+              <w:instrText xml:space="preserve"> PAGEREF _Toc40096515 \h </w:instrText>
             </w:r>
             <w:r>
               <w:rPr>
@@ -1632,13 +2225,13 @@
               <w:lang w:eastAsia="nl-NL"/>
             </w:rPr>
           </w:pPr>
-          <w:hyperlink w:anchor="_Toc40087129" w:history="1">
+          <w:hyperlink w:anchor="_Toc40096516" w:history="1">
             <w:r>
               <w:rPr>
                 <w:rStyle w:val="Hyperlink"/>
                 <w:noProof/>
               </w:rPr>
-              <w:t>Oplossing aandragen</w:t>
+              <w:t>Aanpassingen die ik wil maken</w:t>
             </w:r>
             <w:r>
               <w:rPr>
@@ -1659,7 +2252,7 @@
                 <w:noProof/>
                 <w:webHidden/>
               </w:rPr>
-              <w:instrText xml:space="preserve"> PAGEREF _Toc40087129 \h </w:instrText>
+              <w:instrText xml:space="preserve"> PAGEREF _Toc40096516 \h </w:instrText>
             </w:r>
             <w:r>
               <w:rPr>
@@ -1679,7 +2272,7 @@
                 <w:noProof/>
                 <w:webHidden/>
               </w:rPr>
-              <w:t>7</w:t>
+              <w:t>6</w:t>
             </w:r>
             <w:r>
               <w:rPr>
@@ -1706,13 +2299,13 @@
               <w:lang w:eastAsia="nl-NL"/>
             </w:rPr>
           </w:pPr>
-          <w:hyperlink w:anchor="_Toc40087130" w:history="1">
+          <w:hyperlink w:anchor="_Toc40096517" w:history="1">
             <w:r>
               <w:rPr>
                 <w:rStyle w:val="Hyperlink"/>
                 <w:noProof/>
               </w:rPr>
-              <w:t>Oplossing doorvoeren</w:t>
+              <w:t>Oplossing aandragen</w:t>
             </w:r>
             <w:r>
               <w:rPr>
@@ -1733,7 +2326,7 @@
                 <w:noProof/>
                 <w:webHidden/>
               </w:rPr>
-              <w:instrText xml:space="preserve"> PAGEREF _Toc40087130 \h </w:instrText>
+              <w:instrText xml:space="preserve"> PAGEREF _Toc40096517 \h </w:instrText>
             </w:r>
             <w:r>
               <w:rPr>
@@ -1780,12 +2373,86 @@
               <w:lang w:eastAsia="nl-NL"/>
             </w:rPr>
           </w:pPr>
-          <w:hyperlink w:anchor="_Toc40087131" w:history="1">
+          <w:hyperlink w:anchor="_Toc40096518" w:history="1">
             <w:r>
               <w:rPr>
                 <w:rStyle w:val="Hyperlink"/>
                 <w:noProof/>
               </w:rPr>
+              <w:t>Oplossing doorvoeren</w:t>
+            </w:r>
+            <w:r>
+              <w:rPr>
+                <w:noProof/>
+                <w:webHidden/>
+              </w:rPr>
+              <w:tab/>
+            </w:r>
+            <w:r>
+              <w:rPr>
+                <w:noProof/>
+                <w:webHidden/>
+              </w:rPr>
+              <w:fldChar w:fldCharType="begin"/>
+            </w:r>
+            <w:r>
+              <w:rPr>
+                <w:noProof/>
+                <w:webHidden/>
+              </w:rPr>
+              <w:instrText xml:space="preserve"> PAGEREF _Toc40096518 \h </w:instrText>
+            </w:r>
+            <w:r>
+              <w:rPr>
+                <w:noProof/>
+                <w:webHidden/>
+              </w:rPr>
+            </w:r>
+            <w:r>
+              <w:rPr>
+                <w:noProof/>
+                <w:webHidden/>
+              </w:rPr>
+              <w:fldChar w:fldCharType="separate"/>
+            </w:r>
+            <w:r>
+              <w:rPr>
+                <w:noProof/>
+                <w:webHidden/>
+              </w:rPr>
+              <w:t>7</w:t>
+            </w:r>
+            <w:r>
+              <w:rPr>
+                <w:noProof/>
+                <w:webHidden/>
+              </w:rPr>
+              <w:fldChar w:fldCharType="end"/>
+            </w:r>
+          </w:hyperlink>
+        </w:p>
+        <w:p>
+          <w:pPr>
+            <w:pStyle w:val="Inhopg1"/>
+            <w:tabs>
+              <w:tab w:val="right" w:leader="dot" w:pos="9056"/>
+            </w:tabs>
+            <w:rPr>
+              <w:rFonts w:eastAsiaTheme="minorEastAsia"/>
+              <w:b w:val="0"/>
+              <w:bCs w:val="0"/>
+              <w:noProof/>
+              <w:sz w:val="24"/>
+              <w:szCs w:val="24"/>
+              <w:lang w:eastAsia="nl-NL"/>
+            </w:rPr>
+          </w:pPr>
+          <w:hyperlink w:anchor="_Toc40096519" w:history="1">
+            <w:r>
+              <w:rPr>
+                <w:rStyle w:val="Hyperlink"/>
+                <w:noProof/>
+              </w:rPr>
               <w:t>Terugkoppelen</w:t>
             </w:r>
             <w:r>
@@ -1807,7 +2474,7 @@
                 <w:noProof/>
                 <w:webHidden/>
               </w:rPr>
-              <w:instrText xml:space="preserve"> PAGEREF _Toc40087131 \h </w:instrText>
+              <w:instrText xml:space="preserve"> PAGEREF _Toc40096519 \h </w:instrText>
             </w:r>
             <w:r>
               <w:rPr>
@@ -1869,7 +2536,7 @@
         <w:pStyle w:val="Kop1"/>
       </w:pPr>
       <w:bookmarkStart w:id="2" w:name="_Toc40080397"/>
-      <w:bookmarkStart w:id="3" w:name="_Toc40087124"/>
+      <w:bookmarkStart w:id="3" w:name="_Toc40096512"/>
       <w:r>
         <w:lastRenderedPageBreak/>
         <w:t>Incidenten</w:t>
@@ -1967,7 +2634,7 @@
             <w:pPr>
               <w:ind w:left="0"/>
             </w:pPr>
-            <w:hyperlink r:id="rId7" w:history="1">
+            <w:hyperlink r:id="rId11" w:history="1">
               <w:r>
                 <w:rPr>
                   <w:rStyle w:val="Hyperlink"/>
@@ -1989,39 +2656,17 @@
                 <w:lang w:val="en-US"/>
               </w:rPr>
             </w:pPr>
-            <w:proofErr w:type="spellStart"/>
             <w:r>
               <w:rPr>
                 <w:lang w:val="en-US"/>
               </w:rPr>
-              <w:t>Fout</w:t>
-            </w:r>
-            <w:proofErr w:type="spellEnd"/>
+              <w:t>Fout in data of</w:t>
+            </w:r>
             <w:r>
               <w:rPr>
                 <w:lang w:val="en-US"/>
               </w:rPr>
-              <w:t xml:space="preserve"> in data of</w:t>
-            </w:r>
-            <w:r>
-              <w:rPr>
-                <w:lang w:val="en-US"/>
-              </w:rPr>
-              <w:t xml:space="preserve"> </w:t>
-            </w:r>
-            <w:proofErr w:type="spellStart"/>
-            <w:r>
-              <w:rPr>
-                <w:lang w:val="en-US"/>
-              </w:rPr>
-              <w:t>fout</w:t>
-            </w:r>
-            <w:proofErr w:type="spellEnd"/>
-            <w:r>
-              <w:rPr>
-                <w:lang w:val="en-US"/>
-              </w:rPr>
-              <w:t xml:space="preserve"> in backend</w:t>
+              <w:t xml:space="preserve"> fout in backend</w:t>
             </w:r>
           </w:p>
         </w:tc>
@@ -2106,15 +2751,7 @@
               <w:ind w:left="0"/>
             </w:pPr>
             <w:r>
-              <w:t xml:space="preserve">Front-end aantrekkelijker maken (met </w:t>
-            </w:r>
-            <w:proofErr w:type="spellStart"/>
-            <w:r>
-              <w:t>huisstyle</w:t>
-            </w:r>
-            <w:proofErr w:type="spellEnd"/>
-            <w:r>
-              <w:t xml:space="preserve"> van kadaster)</w:t>
+              <w:t>Front-end aantrekkelijker maken (met huisstyle van kadaster)</w:t>
             </w:r>
           </w:p>
         </w:tc>
@@ -2256,15 +2893,7 @@
               <w:ind w:left="0"/>
             </w:pPr>
             <w:r>
-              <w:t xml:space="preserve">Makkelijkere </w:t>
-            </w:r>
-            <w:proofErr w:type="spellStart"/>
-            <w:r>
-              <w:t>navigatiestuctuur</w:t>
-            </w:r>
-            <w:proofErr w:type="spellEnd"/>
-            <w:r>
-              <w:t xml:space="preserve"> maken binnen de website</w:t>
+              <w:t>Makkelijkere navigatiestuctuur maken binnen de website</w:t>
             </w:r>
           </w:p>
         </w:tc>
@@ -2302,13 +2931,8 @@
               <w:ind w:left="0"/>
             </w:pPr>
             <w:r>
-              <w:t xml:space="preserve">Front-end/ </w:t>
-            </w:r>
-            <w:proofErr w:type="spellStart"/>
-            <w:r>
-              <w:t>back-end</w:t>
-            </w:r>
-            <w:proofErr w:type="spellEnd"/>
+              <w:t>Front-end/ back-end</w:t>
+            </w:r>
           </w:p>
         </w:tc>
         <w:tc>
@@ -2351,7 +2975,7 @@
         <w:pStyle w:val="Kop1"/>
       </w:pPr>
       <w:bookmarkStart w:id="4" w:name="_Toc40080398"/>
-      <w:bookmarkStart w:id="5" w:name="_Toc40087125"/>
+      <w:bookmarkStart w:id="5" w:name="_Toc40096513"/>
       <w:r>
         <w:lastRenderedPageBreak/>
         <w:t>Aanpassingen</w:t>
@@ -2365,15 +2989,15 @@
     <w:tbl>
       <w:tblPr>
         <w:tblStyle w:val="Tabelraster"/>
-        <w:tblW w:w="7213" w:type="dxa"/>
+        <w:tblW w:w="7780" w:type="dxa"/>
         <w:tblInd w:w="720" w:type="dxa"/>
         <w:tblLook w:val="04A0" w:firstRow="1" w:lastRow="0" w:firstColumn="1" w:lastColumn="0" w:noHBand="0" w:noVBand="1"/>
       </w:tblPr>
       <w:tblGrid>
         <w:gridCol w:w="1041"/>
         <w:gridCol w:w="2627"/>
-        <w:gridCol w:w="1881"/>
-        <w:gridCol w:w="1664"/>
+        <w:gridCol w:w="2411"/>
+        <w:gridCol w:w="1701"/>
       </w:tblGrid>
       <w:tr>
         <w:tc>
@@ -2420,7 +3044,7 @@
         </w:tc>
         <w:tc>
           <w:tcPr>
-            <w:tcW w:w="1881" w:type="dxa"/>
+            <w:tcW w:w="2411" w:type="dxa"/>
           </w:tcPr>
           <w:p>
             <w:pPr>
@@ -2441,7 +3065,7 @@
         </w:tc>
         <w:tc>
           <w:tcPr>
-            <w:tcW w:w="1664" w:type="dxa"/>
+            <w:tcW w:w="1701" w:type="dxa"/>
           </w:tcPr>
           <w:p>
             <w:pPr>
@@ -2493,17 +3117,20 @@
         </w:tc>
         <w:tc>
           <w:tcPr>
-            <w:tcW w:w="1881" w:type="dxa"/>
-          </w:tcPr>
-          <w:p>
-            <w:pPr>
-              <w:ind w:left="0"/>
-            </w:pPr>
-          </w:p>
-        </w:tc>
-        <w:tc>
-          <w:tcPr>
-            <w:tcW w:w="1664" w:type="dxa"/>
+            <w:tcW w:w="2411" w:type="dxa"/>
+          </w:tcPr>
+          <w:p>
+            <w:pPr>
+              <w:ind w:left="0"/>
+            </w:pPr>
+            <w:r>
+              <w:t>Veranderen van BRT-dataset naar BAG-dataset</w:t>
+            </w:r>
+          </w:p>
+        </w:tc>
+        <w:tc>
+          <w:tcPr>
+            <w:tcW w:w="1701" w:type="dxa"/>
           </w:tcPr>
           <w:p>
             <w:pPr>
@@ -2535,31 +3162,26 @@
               <w:ind w:left="0"/>
             </w:pPr>
             <w:r>
-              <w:t xml:space="preserve">Front-end aantrekkelijker maken (met </w:t>
-            </w:r>
-            <w:proofErr w:type="spellStart"/>
-            <w:r>
-              <w:t>huisstyle</w:t>
-            </w:r>
-            <w:proofErr w:type="spellEnd"/>
-            <w:r>
-              <w:t xml:space="preserve"> van kadaster)</w:t>
-            </w:r>
-          </w:p>
-        </w:tc>
-        <w:tc>
-          <w:tcPr>
-            <w:tcW w:w="1881" w:type="dxa"/>
-          </w:tcPr>
-          <w:p>
-            <w:pPr>
-              <w:ind w:left="0"/>
-            </w:pPr>
-          </w:p>
-        </w:tc>
-        <w:tc>
-          <w:tcPr>
-            <w:tcW w:w="1664" w:type="dxa"/>
+              <w:t>Front-end aantrekkelijker maken (met huisstyle van kadaster)</w:t>
+            </w:r>
+          </w:p>
+        </w:tc>
+        <w:tc>
+          <w:tcPr>
+            <w:tcW w:w="2411" w:type="dxa"/>
+          </w:tcPr>
+          <w:p>
+            <w:pPr>
+              <w:ind w:left="0"/>
+            </w:pPr>
+            <w:r>
+              <w:t>Gekoppeld met toponaamzoeker, die maakt al gebruik van de kadaster huisstijl</w:t>
+            </w:r>
+          </w:p>
+        </w:tc>
+        <w:tc>
+          <w:tcPr>
+            <w:tcW w:w="1701" w:type="dxa"/>
           </w:tcPr>
           <w:p>
             <w:pPr>
@@ -2597,17 +3219,20 @@
         </w:tc>
         <w:tc>
           <w:tcPr>
-            <w:tcW w:w="1881" w:type="dxa"/>
-          </w:tcPr>
-          <w:p>
-            <w:pPr>
-              <w:ind w:left="0"/>
-            </w:pPr>
-          </w:p>
-        </w:tc>
-        <w:tc>
-          <w:tcPr>
-            <w:tcW w:w="1664" w:type="dxa"/>
+            <w:tcW w:w="2411" w:type="dxa"/>
+          </w:tcPr>
+          <w:p>
+            <w:pPr>
+              <w:ind w:left="0"/>
+            </w:pPr>
+            <w:r>
+              <w:t>Front-end aanpassingen, teksten aangepast.</w:t>
+            </w:r>
+          </w:p>
+        </w:tc>
+        <w:tc>
+          <w:tcPr>
+            <w:tcW w:w="1701" w:type="dxa"/>
           </w:tcPr>
           <w:p>
             <w:pPr>
@@ -2639,31 +3264,31 @@
               <w:ind w:left="0"/>
             </w:pPr>
             <w:r>
-              <w:t xml:space="preserve">Makkelijkere </w:t>
-            </w:r>
-            <w:proofErr w:type="spellStart"/>
-            <w:r>
-              <w:t>navigatiestuctuur</w:t>
-            </w:r>
-            <w:proofErr w:type="spellEnd"/>
-            <w:r>
-              <w:t xml:space="preserve"> maken binnen de website</w:t>
-            </w:r>
-          </w:p>
-        </w:tc>
-        <w:tc>
-          <w:tcPr>
-            <w:tcW w:w="1881" w:type="dxa"/>
-          </w:tcPr>
-          <w:p>
-            <w:pPr>
-              <w:ind w:left="0"/>
-            </w:pPr>
-          </w:p>
-        </w:tc>
-        <w:tc>
-          <w:tcPr>
-            <w:tcW w:w="1664" w:type="dxa"/>
+              <w:t>Makkelijkere navigatiestuctuur maken binnen de website</w:t>
+            </w:r>
+          </w:p>
+        </w:tc>
+        <w:tc>
+          <w:tcPr>
+            <w:tcW w:w="2411" w:type="dxa"/>
+          </w:tcPr>
+          <w:p>
+            <w:pPr>
+              <w:ind w:left="0"/>
+            </w:pPr>
+            <w:proofErr w:type="gramStart"/>
+            <w:r>
+              <w:t>Front end</w:t>
+            </w:r>
+            <w:proofErr w:type="gramEnd"/>
+            <w:r>
+              <w:t xml:space="preserve"> aanpassingen, in combinatie met toponaamzoeker is alles duidelijker</w:t>
+            </w:r>
+          </w:p>
+        </w:tc>
+        <w:tc>
+          <w:tcPr>
+            <w:tcW w:w="1701" w:type="dxa"/>
           </w:tcPr>
           <w:p>
             <w:pPr>
@@ -2701,17 +3326,30 @@
         </w:tc>
         <w:tc>
           <w:tcPr>
-            <w:tcW w:w="1881" w:type="dxa"/>
-          </w:tcPr>
-          <w:p>
-            <w:pPr>
-              <w:ind w:left="0"/>
-            </w:pPr>
-          </w:p>
-        </w:tc>
-        <w:tc>
-          <w:tcPr>
-            <w:tcW w:w="1664" w:type="dxa"/>
+            <w:tcW w:w="2411" w:type="dxa"/>
+          </w:tcPr>
+          <w:p>
+            <w:pPr>
+              <w:ind w:left="0"/>
+            </w:pPr>
+            <w:r>
+              <w:t>Complete en juiste dataset gebruikt.</w:t>
+            </w:r>
+          </w:p>
+          <w:p>
+            <w:pPr>
+              <w:ind w:left="0"/>
+            </w:pPr>
+            <w:r>
+              <w:t>Front-end aangepast dat alle knoppen/linkjes werken.</w:t>
+            </w:r>
+            <w:bookmarkStart w:id="6" w:name="_GoBack"/>
+            <w:bookmarkEnd w:id="6"/>
+          </w:p>
+        </w:tc>
+        <w:tc>
+          <w:tcPr>
+            <w:tcW w:w="1701" w:type="dxa"/>
           </w:tcPr>
           <w:p>
             <w:pPr>
@@ -2731,14 +3369,14 @@
       <w:pPr>
         <w:pStyle w:val="Kop1"/>
       </w:pPr>
-      <w:bookmarkStart w:id="6" w:name="_Toc40080399"/>
-      <w:bookmarkStart w:id="7" w:name="_Toc40087126"/>
+      <w:bookmarkStart w:id="7" w:name="_Toc40080399"/>
+      <w:bookmarkStart w:id="8" w:name="_Toc40096514"/>
       <w:r>
         <w:lastRenderedPageBreak/>
         <w:t>Gegevens beheren/Controleren/Versiebeheer</w:t>
       </w:r>
-      <w:bookmarkEnd w:id="6"/>
       <w:bookmarkEnd w:id="7"/>
+      <w:bookmarkEnd w:id="8"/>
     </w:p>
     <w:tbl>
       <w:tblPr>
@@ -3134,14 +3772,14 @@
       <w:r>
         <w:br w:type="page"/>
       </w:r>
-      <w:bookmarkStart w:id="8" w:name="_Toc40080401"/>
-      <w:bookmarkStart w:id="9" w:name="_Toc40087127"/>
+      <w:bookmarkStart w:id="9" w:name="_Toc40080401"/>
+      <w:bookmarkStart w:id="10" w:name="_Toc40096515"/>
       <w:r>
         <w:lastRenderedPageBreak/>
         <w:t>Informatie achterhalen</w:t>
       </w:r>
-      <w:bookmarkEnd w:id="8"/>
       <w:bookmarkEnd w:id="9"/>
+      <w:bookmarkEnd w:id="10"/>
     </w:p>
     <w:p>
       <w:pPr>
@@ -3265,23 +3903,7 @@
           <w:sz w:val="28"/>
           <w:szCs w:val="28"/>
         </w:rPr>
-        <w:t xml:space="preserve">Welke dataset kan ik hiervoor het beste gebruiken? De ‘BAG’ dataset is enorm groot en niet erg gemakkelijk voor een </w:t>
-      </w:r>
-      <w:proofErr w:type="spellStart"/>
-      <w:r>
-        <w:rPr>
-          <w:sz w:val="28"/>
-          <w:szCs w:val="28"/>
-        </w:rPr>
-        <w:t>proof</w:t>
-      </w:r>
-      <w:proofErr w:type="spellEnd"/>
-      <w:r>
-        <w:rPr>
-          <w:sz w:val="28"/>
-          <w:szCs w:val="28"/>
-        </w:rPr>
-        <w:t xml:space="preserve"> of concept, denk ik.</w:t>
+        <w:t>Welke dataset kan ik hiervoor het beste gebruiken? De ‘BAG’ dataset is enorm groot en niet erg gemakkelijk voor een proof of concept, denk ik.</w:t>
       </w:r>
     </w:p>
     <w:p>
@@ -3311,13 +3933,13 @@
           <w:sz w:val="28"/>
         </w:rPr>
       </w:pPr>
-      <w:bookmarkStart w:id="10" w:name="_Toc40080402"/>
-      <w:bookmarkStart w:id="11" w:name="_Toc40087128"/>
+      <w:bookmarkStart w:id="11" w:name="_Toc40080402"/>
+      <w:bookmarkStart w:id="12" w:name="_Toc40096516"/>
       <w:r>
         <w:t>Aanpassingen die ik wil maken</w:t>
       </w:r>
-      <w:bookmarkEnd w:id="10"/>
       <w:bookmarkEnd w:id="11"/>
+      <w:bookmarkEnd w:id="12"/>
     </w:p>
     <w:p>
       <w:pPr>
@@ -3362,14 +3984,14 @@
       <w:pPr>
         <w:pStyle w:val="Kop1"/>
       </w:pPr>
-      <w:bookmarkStart w:id="12" w:name="_Toc40080403"/>
-      <w:bookmarkStart w:id="13" w:name="_Toc40087129"/>
+      <w:bookmarkStart w:id="13" w:name="_Toc40080403"/>
+      <w:bookmarkStart w:id="14" w:name="_Toc40096517"/>
       <w:r>
         <w:lastRenderedPageBreak/>
         <w:t>Oplossing aandragen</w:t>
       </w:r>
-      <w:bookmarkEnd w:id="12"/>
       <w:bookmarkEnd w:id="13"/>
+      <w:bookmarkEnd w:id="14"/>
     </w:p>
     <w:p>
       <w:pPr>
@@ -3420,13 +4042,13 @@
       <w:pPr>
         <w:pStyle w:val="Kop1"/>
       </w:pPr>
-      <w:bookmarkStart w:id="14" w:name="_Toc40080404"/>
-      <w:bookmarkStart w:id="15" w:name="_Toc40087130"/>
+      <w:bookmarkStart w:id="15" w:name="_Toc40080404"/>
+      <w:bookmarkStart w:id="16" w:name="_Toc40096518"/>
       <w:r>
         <w:t>Oplossing doorvoeren</w:t>
       </w:r>
-      <w:bookmarkEnd w:id="14"/>
       <w:bookmarkEnd w:id="15"/>
+      <w:bookmarkEnd w:id="16"/>
     </w:p>
     <w:p>
       <w:pPr>
@@ -3477,13 +4099,13 @@
       <w:pPr>
         <w:pStyle w:val="Kop1"/>
       </w:pPr>
-      <w:bookmarkStart w:id="16" w:name="_Toc40080405"/>
-      <w:bookmarkStart w:id="17" w:name="_Toc40087131"/>
+      <w:bookmarkStart w:id="17" w:name="_Toc40080405"/>
+      <w:bookmarkStart w:id="18" w:name="_Toc40096519"/>
       <w:r>
         <w:t>Terugkoppelen</w:t>
       </w:r>
-      <w:bookmarkEnd w:id="16"/>
       <w:bookmarkEnd w:id="17"/>
+      <w:bookmarkEnd w:id="18"/>
     </w:p>
     <w:p/>
     <w:p/>
@@ -4440,6 +5062,18 @@
       <w:lang w:val="en-US" w:eastAsia="zh-CN"/>
     </w:rPr>
   </w:style>
+  <w:style w:type="character" w:styleId="Onopgelostemelding">
+    <w:name w:val="Unresolved Mention"/>
+    <w:basedOn w:val="Standaardalinea-lettertype"/>
+    <w:uiPriority w:val="99"/>
+    <w:semiHidden/>
+    <w:unhideWhenUsed/>
+    <w:rsid w:val="006E6ECC"/>
+    <w:rPr>
+      <w:color w:val="605E5C"/>
+      <w:shd w:val="clear" w:color="auto" w:fill="E1DFDD"/>
+    </w:rPr>
+  </w:style>
 </w:styles>
 </file>
 
@@ -4762,7 +5396,7 @@
 </file>
 
 <file path=customXml/itemProps2.xml><?xml version="1.0" encoding="utf-8"?>
-<ds:datastoreItem xmlns:ds="http://schemas.openxmlformats.org/officeDocument/2006/customXml" ds:itemID="{157209F2-9425-DB49-9840-88BDC0E0A5E2}">
+<ds:datastoreItem xmlns:ds="http://schemas.openxmlformats.org/officeDocument/2006/customXml" ds:itemID="{819C43B0-1BA0-A642-9FDA-281625341F2E}">
   <ds:schemaRefs>
     <ds:schemaRef ds:uri="http://schemas.openxmlformats.org/officeDocument/2006/bibliography"/>
   </ds:schemaRefs>

</xml_diff>